<commit_message>
FoCSN second lab report update 1
</commit_message>
<xml_diff>
--- a/FoCSN/lab1/Звіт2_ОКСМ.docx
+++ b/FoCSN/lab1/Звіт2_ОКСМ.docx
@@ -5288,9 +5288,501 @@
           <w:rFonts w:ascii="Times New Roman" w:hAnsi="Times New Roman" w:cs="Times New Roman"/>
           <w:sz w:val="28"/>
           <w:szCs w:val="28"/>
+          <w:lang w:val="uk-UA"/>
+        </w:rPr>
+      </w:pPr>
+      <w:r>
+        <w:rPr>
+          <w:rFonts w:ascii="Times New Roman" w:hAnsi="Times New Roman" w:cs="Times New Roman"/>
+          <w:sz w:val="28"/>
+          <w:szCs w:val="28"/>
           <w:lang w:val="en-US"/>
         </w:rPr>
-      </w:pPr>
+        <w:t xml:space="preserve">1) </w:t>
+      </w:r>
+      <w:r>
+        <w:rPr>
+          <w:rFonts w:ascii="Times New Roman" w:hAnsi="Times New Roman" w:cs="Times New Roman"/>
+          <w:sz w:val="28"/>
+          <w:szCs w:val="28"/>
+          <w:lang w:val="uk-UA"/>
+        </w:rPr>
+        <w:t>Створимо мережу наступного вигляду</w:t>
+      </w:r>
+    </w:p>
+    <w:p>
+      <w:pPr>
+        <w:rPr>
+          <w:rFonts w:ascii="Times New Roman" w:hAnsi="Times New Roman" w:cs="Times New Roman"/>
+          <w:sz w:val="28"/>
+          <w:szCs w:val="28"/>
+          <w:lang w:val="uk-UA"/>
+        </w:rPr>
+      </w:pPr>
+      <w:r>
+        <w:rPr>
+          <w:rFonts w:ascii="Times New Roman" w:hAnsi="Times New Roman" w:cs="Times New Roman"/>
+          <w:sz w:val="28"/>
+          <w:szCs w:val="28"/>
+          <w:lang w:val="uk-UA"/>
+        </w:rPr>
+        <w:drawing>
+          <wp:anchor distT="0" distB="0" distL="114300" distR="114300" simplePos="0" relativeHeight="251673600" behindDoc="1" locked="0" layoutInCell="1" allowOverlap="1" wp14:anchorId="733DBF48" wp14:editId="71D32C2C">
+            <wp:simplePos x="0" y="0"/>
+            <wp:positionH relativeFrom="margin">
+              <wp:align>center</wp:align>
+            </wp:positionH>
+            <wp:positionV relativeFrom="paragraph">
+              <wp:posOffset>2540</wp:posOffset>
+            </wp:positionV>
+            <wp:extent cx="5973009" cy="3277057"/>
+            <wp:effectExtent l="76200" t="76200" r="142240" b="133350"/>
+            <wp:wrapNone/>
+            <wp:docPr id="17" name="Picture 17"/>
+            <wp:cNvGraphicFramePr>
+              <a:graphicFrameLocks xmlns:a="http://schemas.openxmlformats.org/drawingml/2006/main" noChangeAspect="1"/>
+            </wp:cNvGraphicFramePr>
+            <a:graphic xmlns:a="http://schemas.openxmlformats.org/drawingml/2006/main">
+              <a:graphicData uri="http://schemas.openxmlformats.org/drawingml/2006/picture">
+                <pic:pic xmlns:pic="http://schemas.openxmlformats.org/drawingml/2006/picture">
+                  <pic:nvPicPr>
+                    <pic:cNvPr id="1" name=""/>
+                    <pic:cNvPicPr/>
+                  </pic:nvPicPr>
+                  <pic:blipFill>
+                    <a:blip r:embed="rId20">
+                      <a:extLst>
+                        <a:ext uri="{28A0092B-C50C-407E-A947-70E740481C1C}">
+                          <a14:useLocalDpi xmlns:a14="http://schemas.microsoft.com/office/drawing/2010/main" val="0"/>
+                        </a:ext>
+                      </a:extLst>
+                    </a:blip>
+                    <a:stretch>
+                      <a:fillRect/>
+                    </a:stretch>
+                  </pic:blipFill>
+                  <pic:spPr>
+                    <a:xfrm>
+                      <a:off x="0" y="0"/>
+                      <a:ext cx="5973009" cy="3277057"/>
+                    </a:xfrm>
+                    <a:prstGeom prst="rect">
+                      <a:avLst/>
+                    </a:prstGeom>
+                    <a:ln w="38100" cap="sq">
+                      <a:solidFill>
+                        <a:srgbClr val="000000"/>
+                      </a:solidFill>
+                      <a:prstDash val="solid"/>
+                      <a:miter lim="800000"/>
+                    </a:ln>
+                    <a:effectLst>
+                      <a:outerShdw blurRad="50800" dist="38100" dir="2700000" algn="tl" rotWithShape="0">
+                        <a:srgbClr val="000000">
+                          <a:alpha val="43000"/>
+                        </a:srgbClr>
+                      </a:outerShdw>
+                    </a:effectLst>
+                  </pic:spPr>
+                </pic:pic>
+              </a:graphicData>
+            </a:graphic>
+          </wp:anchor>
+        </w:drawing>
+      </w:r>
+    </w:p>
+    <w:p>
+      <w:pPr>
+        <w:rPr>
+          <w:rFonts w:ascii="Times New Roman" w:hAnsi="Times New Roman" w:cs="Times New Roman"/>
+          <w:sz w:val="28"/>
+          <w:szCs w:val="28"/>
+          <w:lang w:val="uk-UA"/>
+        </w:rPr>
+      </w:pPr>
+    </w:p>
+    <w:p>
+      <w:pPr>
+        <w:rPr>
+          <w:rFonts w:ascii="Times New Roman" w:hAnsi="Times New Roman" w:cs="Times New Roman"/>
+          <w:sz w:val="28"/>
+          <w:szCs w:val="28"/>
+          <w:lang w:val="uk-UA"/>
+        </w:rPr>
+      </w:pPr>
+    </w:p>
+    <w:p>
+      <w:pPr>
+        <w:rPr>
+          <w:rFonts w:ascii="Times New Roman" w:hAnsi="Times New Roman" w:cs="Times New Roman"/>
+          <w:sz w:val="28"/>
+          <w:szCs w:val="28"/>
+          <w:lang w:val="uk-UA"/>
+        </w:rPr>
+      </w:pPr>
+    </w:p>
+    <w:p>
+      <w:pPr>
+        <w:rPr>
+          <w:rFonts w:ascii="Times New Roman" w:hAnsi="Times New Roman" w:cs="Times New Roman"/>
+          <w:sz w:val="28"/>
+          <w:szCs w:val="28"/>
+          <w:lang w:val="uk-UA"/>
+        </w:rPr>
+      </w:pPr>
+    </w:p>
+    <w:p>
+      <w:pPr>
+        <w:rPr>
+          <w:rFonts w:ascii="Times New Roman" w:hAnsi="Times New Roman" w:cs="Times New Roman"/>
+          <w:sz w:val="28"/>
+          <w:szCs w:val="28"/>
+          <w:lang w:val="uk-UA"/>
+        </w:rPr>
+      </w:pPr>
+    </w:p>
+    <w:p>
+      <w:pPr>
+        <w:rPr>
+          <w:rFonts w:ascii="Times New Roman" w:hAnsi="Times New Roman" w:cs="Times New Roman"/>
+          <w:sz w:val="28"/>
+          <w:szCs w:val="28"/>
+          <w:lang w:val="uk-UA"/>
+        </w:rPr>
+      </w:pPr>
+    </w:p>
+    <w:p>
+      <w:pPr>
+        <w:rPr>
+          <w:rFonts w:ascii="Times New Roman" w:hAnsi="Times New Roman" w:cs="Times New Roman"/>
+          <w:sz w:val="28"/>
+          <w:szCs w:val="28"/>
+          <w:lang w:val="uk-UA"/>
+        </w:rPr>
+      </w:pPr>
+    </w:p>
+    <w:p>
+      <w:pPr>
+        <w:rPr>
+          <w:rFonts w:ascii="Times New Roman" w:hAnsi="Times New Roman" w:cs="Times New Roman"/>
+          <w:sz w:val="28"/>
+          <w:szCs w:val="28"/>
+          <w:lang w:val="uk-UA"/>
+        </w:rPr>
+      </w:pPr>
+    </w:p>
+    <w:p>
+      <w:pPr>
+        <w:jc w:val="right"/>
+        <w:rPr>
+          <w:rFonts w:ascii="Times New Roman" w:hAnsi="Times New Roman" w:cs="Times New Roman"/>
+          <w:sz w:val="28"/>
+          <w:szCs w:val="28"/>
+          <w:lang w:val="uk-UA"/>
+        </w:rPr>
+      </w:pPr>
+    </w:p>
+    <w:p>
+      <w:pPr>
+        <w:jc w:val="right"/>
+        <w:rPr>
+          <w:rFonts w:ascii="Times New Roman" w:hAnsi="Times New Roman" w:cs="Times New Roman"/>
+          <w:sz w:val="28"/>
+          <w:szCs w:val="28"/>
+          <w:lang w:val="uk-UA"/>
+        </w:rPr>
+      </w:pPr>
+    </w:p>
+    <w:p>
+      <w:pPr>
+        <w:rPr>
+          <w:rFonts w:ascii="Times New Roman" w:hAnsi="Times New Roman" w:cs="Times New Roman"/>
+          <w:sz w:val="28"/>
+          <w:szCs w:val="28"/>
+          <w:lang w:val="uk-UA"/>
+        </w:rPr>
+      </w:pPr>
+      <w:r>
+        <w:rPr>
+          <w:rFonts w:ascii="Times New Roman" w:hAnsi="Times New Roman" w:cs="Times New Roman"/>
+          <w:sz w:val="28"/>
+          <w:szCs w:val="28"/>
+          <w:lang w:val="uk-UA"/>
+        </w:rPr>
+        <w:lastRenderedPageBreak/>
+        <w:t>2) Налаштовуємо генератор трафіку</w:t>
+      </w:r>
+    </w:p>
+    <w:p>
+      <w:pPr>
+        <w:rPr>
+          <w:rFonts w:ascii="Times New Roman" w:hAnsi="Times New Roman" w:cs="Times New Roman"/>
+          <w:sz w:val="28"/>
+          <w:szCs w:val="28"/>
+          <w:lang w:val="uk-UA"/>
+        </w:rPr>
+      </w:pPr>
+      <w:r>
+        <w:rPr>
+          <w:rFonts w:ascii="Times New Roman" w:hAnsi="Times New Roman" w:cs="Times New Roman"/>
+          <w:sz w:val="28"/>
+          <w:szCs w:val="28"/>
+          <w:lang w:val="uk-UA"/>
+        </w:rPr>
+        <w:drawing>
+          <wp:anchor distT="0" distB="0" distL="114300" distR="114300" simplePos="0" relativeHeight="251674624" behindDoc="1" locked="0" layoutInCell="1" allowOverlap="1" wp14:anchorId="2BD5ADD5" wp14:editId="3214B579">
+            <wp:simplePos x="0" y="0"/>
+            <wp:positionH relativeFrom="margin">
+              <wp:align>center</wp:align>
+            </wp:positionH>
+            <wp:positionV relativeFrom="paragraph">
+              <wp:posOffset>78105</wp:posOffset>
+            </wp:positionV>
+            <wp:extent cx="5087060" cy="4848902"/>
+            <wp:effectExtent l="76200" t="76200" r="132715" b="142240"/>
+            <wp:wrapNone/>
+            <wp:docPr id="18" name="Picture 18"/>
+            <wp:cNvGraphicFramePr>
+              <a:graphicFrameLocks xmlns:a="http://schemas.openxmlformats.org/drawingml/2006/main" noChangeAspect="1"/>
+            </wp:cNvGraphicFramePr>
+            <a:graphic xmlns:a="http://schemas.openxmlformats.org/drawingml/2006/main">
+              <a:graphicData uri="http://schemas.openxmlformats.org/drawingml/2006/picture">
+                <pic:pic xmlns:pic="http://schemas.openxmlformats.org/drawingml/2006/picture">
+                  <pic:nvPicPr>
+                    <pic:cNvPr id="1" name=""/>
+                    <pic:cNvPicPr/>
+                  </pic:nvPicPr>
+                  <pic:blipFill>
+                    <a:blip r:embed="rId21">
+                      <a:extLst>
+                        <a:ext uri="{28A0092B-C50C-407E-A947-70E740481C1C}">
+                          <a14:useLocalDpi xmlns:a14="http://schemas.microsoft.com/office/drawing/2010/main" val="0"/>
+                        </a:ext>
+                      </a:extLst>
+                    </a:blip>
+                    <a:stretch>
+                      <a:fillRect/>
+                    </a:stretch>
+                  </pic:blipFill>
+                  <pic:spPr>
+                    <a:xfrm>
+                      <a:off x="0" y="0"/>
+                      <a:ext cx="5087060" cy="4848902"/>
+                    </a:xfrm>
+                    <a:prstGeom prst="rect">
+                      <a:avLst/>
+                    </a:prstGeom>
+                    <a:ln w="38100" cap="sq">
+                      <a:solidFill>
+                        <a:srgbClr val="000000"/>
+                      </a:solidFill>
+                      <a:prstDash val="solid"/>
+                      <a:miter lim="800000"/>
+                    </a:ln>
+                    <a:effectLst>
+                      <a:outerShdw blurRad="50800" dist="38100" dir="2700000" algn="tl" rotWithShape="0">
+                        <a:srgbClr val="000000">
+                          <a:alpha val="43000"/>
+                        </a:srgbClr>
+                      </a:outerShdw>
+                    </a:effectLst>
+                  </pic:spPr>
+                </pic:pic>
+              </a:graphicData>
+            </a:graphic>
+          </wp:anchor>
+        </w:drawing>
+      </w:r>
+    </w:p>
+    <w:p>
+      <w:pPr>
+        <w:rPr>
+          <w:rFonts w:ascii="Times New Roman" w:hAnsi="Times New Roman" w:cs="Times New Roman"/>
+          <w:sz w:val="28"/>
+          <w:szCs w:val="28"/>
+          <w:lang w:val="uk-UA"/>
+        </w:rPr>
+      </w:pPr>
+    </w:p>
+    <w:p>
+      <w:pPr>
+        <w:rPr>
+          <w:rFonts w:ascii="Times New Roman" w:hAnsi="Times New Roman" w:cs="Times New Roman"/>
+          <w:sz w:val="28"/>
+          <w:szCs w:val="28"/>
+          <w:lang w:val="uk-UA"/>
+        </w:rPr>
+      </w:pPr>
+    </w:p>
+    <w:p>
+      <w:pPr>
+        <w:rPr>
+          <w:rFonts w:ascii="Times New Roman" w:hAnsi="Times New Roman" w:cs="Times New Roman"/>
+          <w:sz w:val="28"/>
+          <w:szCs w:val="28"/>
+          <w:lang w:val="uk-UA"/>
+        </w:rPr>
+      </w:pPr>
+    </w:p>
+    <w:p>
+      <w:pPr>
+        <w:rPr>
+          <w:rFonts w:ascii="Times New Roman" w:hAnsi="Times New Roman" w:cs="Times New Roman"/>
+          <w:sz w:val="28"/>
+          <w:szCs w:val="28"/>
+          <w:lang w:val="uk-UA"/>
+        </w:rPr>
+      </w:pPr>
+    </w:p>
+    <w:p>
+      <w:pPr>
+        <w:rPr>
+          <w:rFonts w:ascii="Times New Roman" w:hAnsi="Times New Roman" w:cs="Times New Roman"/>
+          <w:sz w:val="28"/>
+          <w:szCs w:val="28"/>
+          <w:lang w:val="uk-UA"/>
+        </w:rPr>
+      </w:pPr>
+    </w:p>
+    <w:p>
+      <w:pPr>
+        <w:rPr>
+          <w:rFonts w:ascii="Times New Roman" w:hAnsi="Times New Roman" w:cs="Times New Roman"/>
+          <w:sz w:val="28"/>
+          <w:szCs w:val="28"/>
+          <w:lang w:val="uk-UA"/>
+        </w:rPr>
+      </w:pPr>
+    </w:p>
+    <w:p>
+      <w:pPr>
+        <w:rPr>
+          <w:rFonts w:ascii="Times New Roman" w:hAnsi="Times New Roman" w:cs="Times New Roman"/>
+          <w:sz w:val="28"/>
+          <w:szCs w:val="28"/>
+          <w:lang w:val="uk-UA"/>
+        </w:rPr>
+      </w:pPr>
+    </w:p>
+    <w:p>
+      <w:pPr>
+        <w:rPr>
+          <w:rFonts w:ascii="Times New Roman" w:hAnsi="Times New Roman" w:cs="Times New Roman"/>
+          <w:sz w:val="28"/>
+          <w:szCs w:val="28"/>
+          <w:lang w:val="uk-UA"/>
+        </w:rPr>
+      </w:pPr>
+    </w:p>
+    <w:p>
+      <w:pPr>
+        <w:rPr>
+          <w:rFonts w:ascii="Times New Roman" w:hAnsi="Times New Roman" w:cs="Times New Roman"/>
+          <w:sz w:val="28"/>
+          <w:szCs w:val="28"/>
+          <w:lang w:val="uk-UA"/>
+        </w:rPr>
+      </w:pPr>
+    </w:p>
+    <w:p>
+      <w:pPr>
+        <w:rPr>
+          <w:rFonts w:ascii="Times New Roman" w:hAnsi="Times New Roman" w:cs="Times New Roman"/>
+          <w:sz w:val="28"/>
+          <w:szCs w:val="28"/>
+          <w:lang w:val="uk-UA"/>
+        </w:rPr>
+      </w:pPr>
+    </w:p>
+    <w:p>
+      <w:pPr>
+        <w:rPr>
+          <w:rFonts w:ascii="Times New Roman" w:hAnsi="Times New Roman" w:cs="Times New Roman"/>
+          <w:sz w:val="28"/>
+          <w:szCs w:val="28"/>
+          <w:lang w:val="uk-UA"/>
+        </w:rPr>
+      </w:pPr>
+    </w:p>
+    <w:p>
+      <w:pPr>
+        <w:rPr>
+          <w:rFonts w:ascii="Times New Roman" w:hAnsi="Times New Roman" w:cs="Times New Roman"/>
+          <w:sz w:val="28"/>
+          <w:szCs w:val="28"/>
+          <w:lang w:val="uk-UA"/>
+        </w:rPr>
+      </w:pPr>
+    </w:p>
+    <w:p>
+      <w:pPr>
+        <w:rPr>
+          <w:rFonts w:ascii="Times New Roman" w:hAnsi="Times New Roman" w:cs="Times New Roman"/>
+          <w:sz w:val="28"/>
+          <w:szCs w:val="28"/>
+          <w:lang w:val="uk-UA"/>
+        </w:rPr>
+      </w:pPr>
+    </w:p>
+    <w:p>
+      <w:pPr>
+        <w:rPr>
+          <w:rFonts w:ascii="Times New Roman" w:hAnsi="Times New Roman" w:cs="Times New Roman"/>
+          <w:sz w:val="28"/>
+          <w:szCs w:val="28"/>
+          <w:lang w:val="uk-UA"/>
+        </w:rPr>
+      </w:pPr>
+    </w:p>
+    <w:p>
+      <w:pPr>
+        <w:jc w:val="right"/>
+        <w:rPr>
+          <w:rFonts w:ascii="Times New Roman" w:hAnsi="Times New Roman" w:cs="Times New Roman"/>
+          <w:sz w:val="28"/>
+          <w:szCs w:val="28"/>
+          <w:lang w:val="uk-UA"/>
+        </w:rPr>
+      </w:pPr>
+    </w:p>
+    <w:p>
+      <w:pPr>
+        <w:jc w:val="right"/>
+        <w:rPr>
+          <w:rFonts w:ascii="Times New Roman" w:hAnsi="Times New Roman" w:cs="Times New Roman"/>
+          <w:sz w:val="28"/>
+          <w:szCs w:val="28"/>
+          <w:lang w:val="uk-UA"/>
+        </w:rPr>
+      </w:pPr>
+    </w:p>
+    <w:p>
+      <w:pPr>
+        <w:rPr>
+          <w:rFonts w:ascii="Times New Roman" w:hAnsi="Times New Roman" w:cs="Times New Roman"/>
+          <w:sz w:val="28"/>
+          <w:szCs w:val="28"/>
+          <w:lang w:val="ru-RU"/>
+        </w:rPr>
+      </w:pPr>
+      <w:r>
+        <w:rPr>
+          <w:rFonts w:ascii="Times New Roman" w:hAnsi="Times New Roman" w:cs="Times New Roman"/>
+          <w:sz w:val="28"/>
+          <w:szCs w:val="28"/>
+          <w:lang w:val="uk-UA"/>
+        </w:rPr>
+        <w:t xml:space="preserve">3) </w:t>
+      </w:r>
+      <w:r>
+        <w:rPr>
+          <w:rFonts w:ascii="Times New Roman" w:hAnsi="Times New Roman" w:cs="Times New Roman"/>
+          <w:sz w:val="28"/>
+          <w:szCs w:val="28"/>
+          <w:lang w:val="uk-UA"/>
+        </w:rPr>
+        <w:t xml:space="preserve">Провести перевірку мережі з допомогою </w:t>
+      </w:r>
       <w:r>
         <w:rPr>
           <w:rFonts w:ascii="Times New Roman" w:hAnsi="Times New Roman" w:cs="Times New Roman"/>
@@ -5298,7 +5790,2538 @@
           <w:szCs w:val="28"/>
           <w:lang w:val="en-US"/>
         </w:rPr>
-        <w:t xml:space="preserve">1) </w:t>
+        <w:t>Traffic</w:t>
+      </w:r>
+      <w:r>
+        <w:rPr>
+          <w:rFonts w:ascii="Times New Roman" w:hAnsi="Times New Roman" w:cs="Times New Roman"/>
+          <w:sz w:val="28"/>
+          <w:szCs w:val="28"/>
+          <w:lang w:val="ru-RU"/>
+        </w:rPr>
+        <w:t xml:space="preserve"> </w:t>
+      </w:r>
+      <w:r>
+        <w:rPr>
+          <w:rFonts w:ascii="Times New Roman" w:hAnsi="Times New Roman" w:cs="Times New Roman"/>
+          <w:sz w:val="28"/>
+          <w:szCs w:val="28"/>
+          <w:lang w:val="en-US"/>
+        </w:rPr>
+        <w:t>generator</w:t>
+      </w:r>
+      <w:r>
+        <w:rPr>
+          <w:rFonts w:ascii="Times New Roman" w:hAnsi="Times New Roman" w:cs="Times New Roman"/>
+          <w:sz w:val="28"/>
+          <w:szCs w:val="28"/>
+          <w:lang w:val="ru-RU"/>
+        </w:rPr>
+        <w:t xml:space="preserve"> </w:t>
+      </w:r>
+    </w:p>
+    <w:p>
+      <w:pPr>
+        <w:spacing w:after="0"/>
+        <w:rPr>
+          <w:rFonts w:ascii="Times New Roman" w:hAnsi="Times New Roman" w:cs="Times New Roman"/>
+          <w:sz w:val="28"/>
+          <w:szCs w:val="28"/>
+          <w:lang w:val="ru-RU"/>
+        </w:rPr>
+      </w:pPr>
+      <w:r>
+        <w:rPr>
+          <w:rFonts w:ascii="Times New Roman" w:hAnsi="Times New Roman" w:cs="Times New Roman"/>
+          <w:sz w:val="28"/>
+          <w:szCs w:val="28"/>
+          <w:lang w:val="ru-RU"/>
+        </w:rPr>
+        <w:t xml:space="preserve">4) </w:t>
+      </w:r>
+      <w:r>
+        <w:rPr>
+          <w:rFonts w:ascii="Times New Roman" w:hAnsi="Times New Roman" w:cs="Times New Roman"/>
+          <w:sz w:val="28"/>
+          <w:szCs w:val="28"/>
+          <w:lang w:val="ru-RU"/>
+        </w:rPr>
+        <w:t xml:space="preserve">Для </w:t>
+      </w:r>
+      <w:proofErr w:type="spellStart"/>
+      <w:r>
+        <w:rPr>
+          <w:rFonts w:ascii="Times New Roman" w:hAnsi="Times New Roman" w:cs="Times New Roman"/>
+          <w:sz w:val="28"/>
+          <w:szCs w:val="28"/>
+          <w:lang w:val="ru-RU"/>
+        </w:rPr>
+        <w:t>оцінки</w:t>
+      </w:r>
+      <w:proofErr w:type="spellEnd"/>
+      <w:r>
+        <w:rPr>
+          <w:rFonts w:ascii="Times New Roman" w:hAnsi="Times New Roman" w:cs="Times New Roman"/>
+          <w:sz w:val="28"/>
+          <w:szCs w:val="28"/>
+          <w:lang w:val="ru-RU"/>
+        </w:rPr>
+        <w:t xml:space="preserve"> </w:t>
+      </w:r>
+      <w:proofErr w:type="spellStart"/>
+      <w:r>
+        <w:rPr>
+          <w:rFonts w:ascii="Times New Roman" w:hAnsi="Times New Roman" w:cs="Times New Roman"/>
+          <w:sz w:val="28"/>
+          <w:szCs w:val="28"/>
+          <w:lang w:val="ru-RU"/>
+        </w:rPr>
+        <w:t>якості</w:t>
+      </w:r>
+      <w:proofErr w:type="spellEnd"/>
+      <w:r>
+        <w:rPr>
+          <w:rFonts w:ascii="Times New Roman" w:hAnsi="Times New Roman" w:cs="Times New Roman"/>
+          <w:sz w:val="28"/>
+          <w:szCs w:val="28"/>
+          <w:lang w:val="ru-RU"/>
+        </w:rPr>
+        <w:t xml:space="preserve"> </w:t>
+      </w:r>
+      <w:proofErr w:type="spellStart"/>
+      <w:r>
+        <w:rPr>
+          <w:rFonts w:ascii="Times New Roman" w:hAnsi="Times New Roman" w:cs="Times New Roman"/>
+          <w:sz w:val="28"/>
+          <w:szCs w:val="28"/>
+          <w:lang w:val="ru-RU"/>
+        </w:rPr>
+        <w:t>роботи</w:t>
+      </w:r>
+      <w:proofErr w:type="spellEnd"/>
+      <w:r>
+        <w:rPr>
+          <w:rFonts w:ascii="Times New Roman" w:hAnsi="Times New Roman" w:cs="Times New Roman"/>
+          <w:sz w:val="28"/>
+          <w:szCs w:val="28"/>
+          <w:lang w:val="ru-RU"/>
+        </w:rPr>
+        <w:t xml:space="preserve"> </w:t>
+      </w:r>
+      <w:proofErr w:type="spellStart"/>
+      <w:r>
+        <w:rPr>
+          <w:rFonts w:ascii="Times New Roman" w:hAnsi="Times New Roman" w:cs="Times New Roman"/>
+          <w:sz w:val="28"/>
+          <w:szCs w:val="28"/>
+          <w:lang w:val="ru-RU"/>
+        </w:rPr>
+        <w:t>мережі</w:t>
+      </w:r>
+      <w:proofErr w:type="spellEnd"/>
+      <w:r>
+        <w:rPr>
+          <w:rFonts w:ascii="Times New Roman" w:hAnsi="Times New Roman" w:cs="Times New Roman"/>
+          <w:sz w:val="28"/>
+          <w:szCs w:val="28"/>
+          <w:lang w:val="ru-RU"/>
+        </w:rPr>
+        <w:t xml:space="preserve"> </w:t>
+      </w:r>
+      <w:proofErr w:type="spellStart"/>
+      <w:r>
+        <w:rPr>
+          <w:rFonts w:ascii="Times New Roman" w:hAnsi="Times New Roman" w:cs="Times New Roman"/>
+          <w:sz w:val="28"/>
+          <w:szCs w:val="28"/>
+          <w:lang w:val="ru-RU"/>
+        </w:rPr>
+        <w:t>передамо</w:t>
+      </w:r>
+      <w:proofErr w:type="spellEnd"/>
+      <w:r>
+        <w:rPr>
+          <w:rFonts w:ascii="Times New Roman" w:hAnsi="Times New Roman" w:cs="Times New Roman"/>
+          <w:sz w:val="28"/>
+          <w:szCs w:val="28"/>
+          <w:lang w:val="ru-RU"/>
+        </w:rPr>
+        <w:t xml:space="preserve"> </w:t>
+      </w:r>
+      <w:proofErr w:type="spellStart"/>
+      <w:r>
+        <w:rPr>
+          <w:rFonts w:ascii="Times New Roman" w:hAnsi="Times New Roman" w:cs="Times New Roman"/>
+          <w:sz w:val="28"/>
+          <w:szCs w:val="28"/>
+          <w:lang w:val="ru-RU"/>
+        </w:rPr>
+        <w:t>потік</w:t>
+      </w:r>
+      <w:proofErr w:type="spellEnd"/>
+      <w:r>
+        <w:rPr>
+          <w:rFonts w:ascii="Times New Roman" w:hAnsi="Times New Roman" w:cs="Times New Roman"/>
+          <w:sz w:val="28"/>
+          <w:szCs w:val="28"/>
+          <w:lang w:val="ru-RU"/>
+        </w:rPr>
+        <w:t xml:space="preserve"> </w:t>
+      </w:r>
+      <w:proofErr w:type="spellStart"/>
+      <w:r>
+        <w:rPr>
+          <w:rFonts w:ascii="Times New Roman" w:hAnsi="Times New Roman" w:cs="Times New Roman"/>
+          <w:sz w:val="28"/>
+          <w:szCs w:val="28"/>
+          <w:lang w:val="ru-RU"/>
+        </w:rPr>
+        <w:t>пакетів</w:t>
+      </w:r>
+      <w:proofErr w:type="spellEnd"/>
+      <w:r>
+        <w:rPr>
+          <w:rFonts w:ascii="Times New Roman" w:hAnsi="Times New Roman" w:cs="Times New Roman"/>
+          <w:sz w:val="28"/>
+          <w:szCs w:val="28"/>
+          <w:lang w:val="ru-RU"/>
+        </w:rPr>
+        <w:t xml:space="preserve"> </w:t>
+      </w:r>
+      <w:proofErr w:type="spellStart"/>
+      <w:r>
+        <w:rPr>
+          <w:rFonts w:ascii="Times New Roman" w:hAnsi="Times New Roman" w:cs="Times New Roman"/>
+          <w:sz w:val="28"/>
+          <w:szCs w:val="28"/>
+          <w:lang w:val="ru-RU"/>
+        </w:rPr>
+        <w:t>між</w:t>
+      </w:r>
+      <w:proofErr w:type="spellEnd"/>
+      <w:r>
+        <w:rPr>
+          <w:rFonts w:ascii="Times New Roman" w:hAnsi="Times New Roman" w:cs="Times New Roman"/>
+          <w:sz w:val="28"/>
+          <w:szCs w:val="28"/>
+          <w:lang w:val="ru-RU"/>
+        </w:rPr>
+        <w:t xml:space="preserve"> РС1 і РС8</w:t>
+      </w:r>
+    </w:p>
+    <w:p>
+      <w:pPr>
+        <w:spacing w:after="0"/>
+        <w:rPr>
+          <w:rFonts w:ascii="Times New Roman" w:hAnsi="Times New Roman" w:cs="Times New Roman"/>
+          <w:sz w:val="28"/>
+          <w:szCs w:val="28"/>
+          <w:lang w:val="ru-RU"/>
+        </w:rPr>
+      </w:pPr>
+      <w:r>
+        <w:rPr>
+          <w:rFonts w:ascii="Times New Roman" w:hAnsi="Times New Roman" w:cs="Times New Roman"/>
+          <w:sz w:val="28"/>
+          <w:szCs w:val="28"/>
+          <w:lang w:val="ru-RU"/>
+        </w:rPr>
+        <w:t xml:space="preserve">за </w:t>
+      </w:r>
+      <w:proofErr w:type="spellStart"/>
+      <w:r>
+        <w:rPr>
+          <w:rFonts w:ascii="Times New Roman" w:hAnsi="Times New Roman" w:cs="Times New Roman"/>
+          <w:sz w:val="28"/>
+          <w:szCs w:val="28"/>
+          <w:lang w:val="ru-RU"/>
+        </w:rPr>
+        <w:t>допомогою</w:t>
+      </w:r>
+      <w:proofErr w:type="spellEnd"/>
+      <w:r>
+        <w:rPr>
+          <w:rFonts w:ascii="Times New Roman" w:hAnsi="Times New Roman" w:cs="Times New Roman"/>
+          <w:sz w:val="28"/>
+          <w:szCs w:val="28"/>
+          <w:lang w:val="ru-RU"/>
+        </w:rPr>
+        <w:t xml:space="preserve"> </w:t>
+      </w:r>
+      <w:proofErr w:type="spellStart"/>
+      <w:r>
+        <w:rPr>
+          <w:rFonts w:ascii="Times New Roman" w:hAnsi="Times New Roman" w:cs="Times New Roman"/>
+          <w:sz w:val="28"/>
+          <w:szCs w:val="28"/>
+          <w:lang w:val="ru-RU"/>
+        </w:rPr>
+        <w:t>команди</w:t>
+      </w:r>
+      <w:proofErr w:type="spellEnd"/>
+      <w:r>
+        <w:rPr>
+          <w:rFonts w:ascii="Times New Roman" w:hAnsi="Times New Roman" w:cs="Times New Roman"/>
+          <w:sz w:val="28"/>
+          <w:szCs w:val="28"/>
+          <w:lang w:val="ru-RU"/>
+        </w:rPr>
+        <w:t xml:space="preserve"> </w:t>
+      </w:r>
+      <w:r>
+        <w:rPr>
+          <w:rFonts w:ascii="Times New Roman" w:hAnsi="Times New Roman" w:cs="Times New Roman"/>
+          <w:sz w:val="28"/>
+          <w:szCs w:val="28"/>
+          <w:lang w:val="en-US"/>
+        </w:rPr>
+        <w:t>ping</w:t>
+      </w:r>
+      <w:r>
+        <w:rPr>
+          <w:rFonts w:ascii="Times New Roman" w:hAnsi="Times New Roman" w:cs="Times New Roman"/>
+          <w:sz w:val="28"/>
+          <w:szCs w:val="28"/>
+          <w:lang w:val="ru-RU"/>
+        </w:rPr>
+        <w:t xml:space="preserve"> -</w:t>
+      </w:r>
+      <w:r>
+        <w:rPr>
+          <w:rFonts w:ascii="Times New Roman" w:hAnsi="Times New Roman" w:cs="Times New Roman"/>
+          <w:sz w:val="28"/>
+          <w:szCs w:val="28"/>
+          <w:lang w:val="en-US"/>
+        </w:rPr>
+        <w:t>n</w:t>
+      </w:r>
+      <w:r>
+        <w:rPr>
+          <w:rFonts w:ascii="Times New Roman" w:hAnsi="Times New Roman" w:cs="Times New Roman"/>
+          <w:sz w:val="28"/>
+          <w:szCs w:val="28"/>
+          <w:lang w:val="ru-RU"/>
+        </w:rPr>
+        <w:t xml:space="preserve"> 200 192.</w:t>
+      </w:r>
+      <w:r>
+        <w:rPr>
+          <w:rFonts w:ascii="Times New Roman" w:hAnsi="Times New Roman" w:cs="Times New Roman"/>
+          <w:sz w:val="28"/>
+          <w:szCs w:val="28"/>
+          <w:lang w:val="ru-RU"/>
+        </w:rPr>
+        <w:t>14</w:t>
+      </w:r>
+      <w:r>
+        <w:rPr>
+          <w:rFonts w:ascii="Times New Roman" w:hAnsi="Times New Roman" w:cs="Times New Roman"/>
+          <w:sz w:val="28"/>
+          <w:szCs w:val="28"/>
+          <w:lang w:val="ru-RU"/>
+        </w:rPr>
+        <w:t>.</w:t>
+      </w:r>
+      <w:r>
+        <w:rPr>
+          <w:rFonts w:ascii="Times New Roman" w:hAnsi="Times New Roman" w:cs="Times New Roman"/>
+          <w:sz w:val="28"/>
+          <w:szCs w:val="28"/>
+          <w:lang w:val="ru-RU"/>
+        </w:rPr>
+        <w:t>13</w:t>
+      </w:r>
+      <w:r>
+        <w:rPr>
+          <w:rFonts w:ascii="Times New Roman" w:hAnsi="Times New Roman" w:cs="Times New Roman"/>
+          <w:sz w:val="28"/>
+          <w:szCs w:val="28"/>
+          <w:lang w:val="ru-RU"/>
+        </w:rPr>
+        <w:t>.</w:t>
+      </w:r>
+      <w:r>
+        <w:rPr>
+          <w:rFonts w:ascii="Times New Roman" w:hAnsi="Times New Roman" w:cs="Times New Roman"/>
+          <w:sz w:val="28"/>
+          <w:szCs w:val="28"/>
+          <w:lang w:val="ru-RU"/>
+        </w:rPr>
+        <w:t xml:space="preserve">3 </w:t>
+      </w:r>
+      <w:r>
+        <w:rPr>
+          <w:rFonts w:ascii="Times New Roman" w:hAnsi="Times New Roman" w:cs="Times New Roman"/>
+          <w:sz w:val="28"/>
+          <w:szCs w:val="28"/>
+          <w:lang w:val="ru-RU"/>
+        </w:rPr>
+        <w:t xml:space="preserve">і </w:t>
+      </w:r>
+      <w:proofErr w:type="spellStart"/>
+      <w:r>
+        <w:rPr>
+          <w:rFonts w:ascii="Times New Roman" w:hAnsi="Times New Roman" w:cs="Times New Roman"/>
+          <w:sz w:val="28"/>
+          <w:szCs w:val="28"/>
+          <w:lang w:val="ru-RU"/>
+        </w:rPr>
+        <w:t>будемо</w:t>
+      </w:r>
+      <w:proofErr w:type="spellEnd"/>
+      <w:r>
+        <w:rPr>
+          <w:rFonts w:ascii="Times New Roman" w:hAnsi="Times New Roman" w:cs="Times New Roman"/>
+          <w:sz w:val="28"/>
+          <w:szCs w:val="28"/>
+          <w:lang w:val="ru-RU"/>
+        </w:rPr>
+        <w:t xml:space="preserve"> </w:t>
+      </w:r>
+      <w:proofErr w:type="spellStart"/>
+      <w:r>
+        <w:rPr>
+          <w:rFonts w:ascii="Times New Roman" w:hAnsi="Times New Roman" w:cs="Times New Roman"/>
+          <w:sz w:val="28"/>
+          <w:szCs w:val="28"/>
+          <w:lang w:val="ru-RU"/>
+        </w:rPr>
+        <w:t>оцінювати</w:t>
+      </w:r>
+      <w:proofErr w:type="spellEnd"/>
+      <w:r>
+        <w:rPr>
+          <w:rFonts w:ascii="Times New Roman" w:hAnsi="Times New Roman" w:cs="Times New Roman"/>
+          <w:sz w:val="28"/>
+          <w:szCs w:val="28"/>
+          <w:lang w:val="ru-RU"/>
+        </w:rPr>
+        <w:t xml:space="preserve"> </w:t>
+      </w:r>
+      <w:proofErr w:type="spellStart"/>
+      <w:r>
+        <w:rPr>
+          <w:rFonts w:ascii="Times New Roman" w:hAnsi="Times New Roman" w:cs="Times New Roman"/>
+          <w:sz w:val="28"/>
+          <w:szCs w:val="28"/>
+          <w:lang w:val="ru-RU"/>
+        </w:rPr>
+        <w:t>якість</w:t>
+      </w:r>
+      <w:proofErr w:type="spellEnd"/>
+    </w:p>
+    <w:p>
+      <w:pPr>
+        <w:spacing w:after="0"/>
+        <w:rPr>
+          <w:rFonts w:ascii="Times New Roman" w:hAnsi="Times New Roman" w:cs="Times New Roman"/>
+          <w:sz w:val="28"/>
+          <w:szCs w:val="28"/>
+          <w:lang w:val="ru-RU"/>
+        </w:rPr>
+      </w:pPr>
+      <w:proofErr w:type="spellStart"/>
+      <w:r>
+        <w:rPr>
+          <w:rFonts w:ascii="Times New Roman" w:hAnsi="Times New Roman" w:cs="Times New Roman"/>
+          <w:sz w:val="28"/>
+          <w:szCs w:val="28"/>
+          <w:lang w:val="ru-RU"/>
+        </w:rPr>
+        <w:t>роботи</w:t>
+      </w:r>
+      <w:proofErr w:type="spellEnd"/>
+      <w:r>
+        <w:rPr>
+          <w:rFonts w:ascii="Times New Roman" w:hAnsi="Times New Roman" w:cs="Times New Roman"/>
+          <w:sz w:val="28"/>
+          <w:szCs w:val="28"/>
+          <w:lang w:val="ru-RU"/>
+        </w:rPr>
+        <w:t xml:space="preserve"> </w:t>
+      </w:r>
+      <w:proofErr w:type="spellStart"/>
+      <w:r>
+        <w:rPr>
+          <w:rFonts w:ascii="Times New Roman" w:hAnsi="Times New Roman" w:cs="Times New Roman"/>
+          <w:sz w:val="28"/>
+          <w:szCs w:val="28"/>
+          <w:lang w:val="ru-RU"/>
+        </w:rPr>
+        <w:t>мережі</w:t>
+      </w:r>
+      <w:proofErr w:type="spellEnd"/>
+      <w:r>
+        <w:rPr>
+          <w:rFonts w:ascii="Times New Roman" w:hAnsi="Times New Roman" w:cs="Times New Roman"/>
+          <w:sz w:val="28"/>
+          <w:szCs w:val="28"/>
+          <w:lang w:val="ru-RU"/>
+        </w:rPr>
+        <w:t xml:space="preserve"> по числу </w:t>
+      </w:r>
+      <w:proofErr w:type="spellStart"/>
+      <w:r>
+        <w:rPr>
+          <w:rFonts w:ascii="Times New Roman" w:hAnsi="Times New Roman" w:cs="Times New Roman"/>
+          <w:sz w:val="28"/>
+          <w:szCs w:val="28"/>
+          <w:lang w:val="ru-RU"/>
+        </w:rPr>
+        <w:t>втрачених</w:t>
+      </w:r>
+      <w:proofErr w:type="spellEnd"/>
+      <w:r>
+        <w:rPr>
+          <w:rFonts w:ascii="Times New Roman" w:hAnsi="Times New Roman" w:cs="Times New Roman"/>
+          <w:sz w:val="28"/>
+          <w:szCs w:val="28"/>
+          <w:lang w:val="ru-RU"/>
+        </w:rPr>
+        <w:t xml:space="preserve"> </w:t>
+      </w:r>
+      <w:proofErr w:type="spellStart"/>
+      <w:r>
+        <w:rPr>
+          <w:rFonts w:ascii="Times New Roman" w:hAnsi="Times New Roman" w:cs="Times New Roman"/>
+          <w:sz w:val="28"/>
+          <w:szCs w:val="28"/>
+          <w:lang w:val="ru-RU"/>
+        </w:rPr>
+        <w:t>пакетів</w:t>
+      </w:r>
+      <w:proofErr w:type="spellEnd"/>
+      <w:r>
+        <w:rPr>
+          <w:rFonts w:ascii="Times New Roman" w:hAnsi="Times New Roman" w:cs="Times New Roman"/>
+          <w:sz w:val="28"/>
+          <w:szCs w:val="28"/>
+          <w:lang w:val="ru-RU"/>
+        </w:rPr>
+        <w:t>. Параметр "-</w:t>
+      </w:r>
+      <w:r>
+        <w:rPr>
+          <w:rFonts w:ascii="Times New Roman" w:hAnsi="Times New Roman" w:cs="Times New Roman"/>
+          <w:sz w:val="28"/>
+          <w:szCs w:val="28"/>
+          <w:lang w:val="en-US"/>
+        </w:rPr>
+        <w:t>n</w:t>
+      </w:r>
+      <w:r>
+        <w:rPr>
+          <w:rFonts w:ascii="Times New Roman" w:hAnsi="Times New Roman" w:cs="Times New Roman"/>
+          <w:sz w:val="28"/>
+          <w:szCs w:val="28"/>
+          <w:lang w:val="ru-RU"/>
+        </w:rPr>
+        <w:t xml:space="preserve">" </w:t>
+      </w:r>
+      <w:proofErr w:type="spellStart"/>
+      <w:r>
+        <w:rPr>
+          <w:rFonts w:ascii="Times New Roman" w:hAnsi="Times New Roman" w:cs="Times New Roman"/>
+          <w:sz w:val="28"/>
+          <w:szCs w:val="28"/>
+          <w:lang w:val="ru-RU"/>
+        </w:rPr>
+        <w:t>дозволяє</w:t>
+      </w:r>
+      <w:proofErr w:type="spellEnd"/>
+      <w:r>
+        <w:rPr>
+          <w:rFonts w:ascii="Times New Roman" w:hAnsi="Times New Roman" w:cs="Times New Roman"/>
+          <w:sz w:val="28"/>
+          <w:szCs w:val="28"/>
+          <w:lang w:val="ru-RU"/>
+        </w:rPr>
+        <w:t xml:space="preserve"> </w:t>
+      </w:r>
+      <w:proofErr w:type="spellStart"/>
+      <w:r>
+        <w:rPr>
+          <w:rFonts w:ascii="Times New Roman" w:hAnsi="Times New Roman" w:cs="Times New Roman"/>
+          <w:sz w:val="28"/>
+          <w:szCs w:val="28"/>
+          <w:lang w:val="ru-RU"/>
+        </w:rPr>
+        <w:t>задати</w:t>
+      </w:r>
+      <w:proofErr w:type="spellEnd"/>
+    </w:p>
+    <w:p>
+      <w:pPr>
+        <w:spacing w:after="0"/>
+        <w:rPr>
+          <w:rFonts w:ascii="Times New Roman" w:hAnsi="Times New Roman" w:cs="Times New Roman"/>
+          <w:sz w:val="28"/>
+          <w:szCs w:val="28"/>
+          <w:lang w:val="ru-RU"/>
+        </w:rPr>
+      </w:pPr>
+      <w:proofErr w:type="spellStart"/>
+      <w:r>
+        <w:rPr>
+          <w:rFonts w:ascii="Times New Roman" w:hAnsi="Times New Roman" w:cs="Times New Roman"/>
+          <w:sz w:val="28"/>
+          <w:szCs w:val="28"/>
+          <w:lang w:val="ru-RU"/>
+        </w:rPr>
+        <w:t>кількість</w:t>
+      </w:r>
+      <w:proofErr w:type="spellEnd"/>
+      <w:r>
+        <w:rPr>
+          <w:rFonts w:ascii="Times New Roman" w:hAnsi="Times New Roman" w:cs="Times New Roman"/>
+          <w:sz w:val="28"/>
+          <w:szCs w:val="28"/>
+          <w:lang w:val="ru-RU"/>
+        </w:rPr>
+        <w:t xml:space="preserve"> </w:t>
+      </w:r>
+      <w:proofErr w:type="spellStart"/>
+      <w:r>
+        <w:rPr>
+          <w:rFonts w:ascii="Times New Roman" w:hAnsi="Times New Roman" w:cs="Times New Roman"/>
+          <w:sz w:val="28"/>
+          <w:szCs w:val="28"/>
+          <w:lang w:val="ru-RU"/>
+        </w:rPr>
+        <w:t>переданих</w:t>
+      </w:r>
+      <w:proofErr w:type="spellEnd"/>
+      <w:r>
+        <w:rPr>
+          <w:rFonts w:ascii="Times New Roman" w:hAnsi="Times New Roman" w:cs="Times New Roman"/>
+          <w:sz w:val="28"/>
+          <w:szCs w:val="28"/>
+          <w:lang w:val="ru-RU"/>
+        </w:rPr>
+        <w:t xml:space="preserve"> </w:t>
+      </w:r>
+      <w:proofErr w:type="spellStart"/>
+      <w:r>
+        <w:rPr>
+          <w:rFonts w:ascii="Times New Roman" w:hAnsi="Times New Roman" w:cs="Times New Roman"/>
+          <w:sz w:val="28"/>
+          <w:szCs w:val="28"/>
+          <w:lang w:val="ru-RU"/>
+        </w:rPr>
+        <w:t>ехо-запитів</w:t>
+      </w:r>
+      <w:proofErr w:type="spellEnd"/>
+      <w:r>
+        <w:rPr>
+          <w:rFonts w:ascii="Times New Roman" w:hAnsi="Times New Roman" w:cs="Times New Roman"/>
+          <w:sz w:val="28"/>
+          <w:szCs w:val="28"/>
+          <w:lang w:val="ru-RU"/>
+        </w:rPr>
+        <w:t xml:space="preserve"> (у нас </w:t>
+      </w:r>
+      <w:proofErr w:type="spellStart"/>
+      <w:r>
+        <w:rPr>
+          <w:rFonts w:ascii="Times New Roman" w:hAnsi="Times New Roman" w:cs="Times New Roman"/>
+          <w:sz w:val="28"/>
+          <w:szCs w:val="28"/>
+          <w:lang w:val="ru-RU"/>
+        </w:rPr>
+        <w:t>їх</w:t>
+      </w:r>
+      <w:proofErr w:type="spellEnd"/>
+      <w:r>
+        <w:rPr>
+          <w:rFonts w:ascii="Times New Roman" w:hAnsi="Times New Roman" w:cs="Times New Roman"/>
+          <w:sz w:val="28"/>
+          <w:szCs w:val="28"/>
+          <w:lang w:val="ru-RU"/>
+        </w:rPr>
+        <w:t xml:space="preserve"> 200</w:t>
+      </w:r>
+      <w:r>
+        <w:rPr>
+          <w:rFonts w:ascii="Times New Roman" w:hAnsi="Times New Roman" w:cs="Times New Roman"/>
+          <w:sz w:val="28"/>
+          <w:szCs w:val="28"/>
+          <w:lang w:val="ru-RU"/>
+        </w:rPr>
+        <w:t xml:space="preserve">). </w:t>
+      </w:r>
+      <w:proofErr w:type="spellStart"/>
+      <w:r>
+        <w:rPr>
+          <w:rFonts w:ascii="Times New Roman" w:hAnsi="Times New Roman" w:cs="Times New Roman"/>
+          <w:sz w:val="28"/>
+          <w:szCs w:val="28"/>
+          <w:lang w:val="ru-RU"/>
+        </w:rPr>
+        <w:t>Одночасно</w:t>
+      </w:r>
+      <w:proofErr w:type="spellEnd"/>
+      <w:r>
+        <w:rPr>
+          <w:rFonts w:ascii="Times New Roman" w:hAnsi="Times New Roman" w:cs="Times New Roman"/>
+          <w:sz w:val="28"/>
+          <w:szCs w:val="28"/>
+          <w:lang w:val="ru-RU"/>
+        </w:rPr>
+        <w:t xml:space="preserve"> з </w:t>
+      </w:r>
+      <w:proofErr w:type="spellStart"/>
+      <w:r>
+        <w:rPr>
+          <w:rFonts w:ascii="Times New Roman" w:hAnsi="Times New Roman" w:cs="Times New Roman"/>
+          <w:sz w:val="28"/>
+          <w:szCs w:val="28"/>
+          <w:lang w:val="ru-RU"/>
+        </w:rPr>
+        <w:t>пінгом</w:t>
+      </w:r>
+      <w:proofErr w:type="spellEnd"/>
+      <w:r>
+        <w:rPr>
+          <w:rFonts w:ascii="Times New Roman" w:hAnsi="Times New Roman" w:cs="Times New Roman"/>
+          <w:sz w:val="28"/>
+          <w:szCs w:val="28"/>
+          <w:lang w:val="ru-RU"/>
+        </w:rPr>
+        <w:t xml:space="preserve">, </w:t>
+      </w:r>
+      <w:proofErr w:type="spellStart"/>
+      <w:r>
+        <w:rPr>
+          <w:rFonts w:ascii="Times New Roman" w:hAnsi="Times New Roman" w:cs="Times New Roman"/>
+          <w:sz w:val="28"/>
+          <w:szCs w:val="28"/>
+          <w:lang w:val="ru-RU"/>
+        </w:rPr>
+        <w:t>навантажте</w:t>
+      </w:r>
+      <w:proofErr w:type="spellEnd"/>
+      <w:r>
+        <w:rPr>
+          <w:rFonts w:ascii="Times New Roman" w:hAnsi="Times New Roman" w:cs="Times New Roman"/>
+          <w:sz w:val="28"/>
+          <w:szCs w:val="28"/>
+          <w:lang w:val="ru-RU"/>
+        </w:rPr>
+        <w:t xml:space="preserve"> мережу, включивши генератор </w:t>
+      </w:r>
+      <w:proofErr w:type="spellStart"/>
+      <w:r>
+        <w:rPr>
+          <w:rFonts w:ascii="Times New Roman" w:hAnsi="Times New Roman" w:cs="Times New Roman"/>
+          <w:sz w:val="28"/>
+          <w:szCs w:val="28"/>
+          <w:lang w:val="ru-RU"/>
+        </w:rPr>
+        <w:t>трафіку</w:t>
+      </w:r>
+      <w:proofErr w:type="spellEnd"/>
+      <w:r>
+        <w:rPr>
+          <w:rFonts w:ascii="Times New Roman" w:hAnsi="Times New Roman" w:cs="Times New Roman"/>
+          <w:sz w:val="28"/>
+          <w:szCs w:val="28"/>
+          <w:lang w:val="ru-RU"/>
+        </w:rPr>
+        <w:t xml:space="preserve"> </w:t>
+      </w:r>
+      <w:r>
+        <w:rPr>
+          <w:rFonts w:ascii="Times New Roman" w:hAnsi="Times New Roman" w:cs="Times New Roman"/>
+          <w:sz w:val="28"/>
+          <w:szCs w:val="28"/>
+          <w:lang w:val="ru-RU"/>
+        </w:rPr>
+        <w:t xml:space="preserve">на </w:t>
+      </w:r>
+      <w:proofErr w:type="spellStart"/>
+      <w:r>
+        <w:rPr>
+          <w:rFonts w:ascii="Times New Roman" w:hAnsi="Times New Roman" w:cs="Times New Roman"/>
+          <w:sz w:val="28"/>
+          <w:szCs w:val="28"/>
+          <w:lang w:val="ru-RU"/>
+        </w:rPr>
+        <w:t>комп'ютері</w:t>
+      </w:r>
+      <w:proofErr w:type="spellEnd"/>
+      <w:r>
+        <w:rPr>
+          <w:rFonts w:ascii="Times New Roman" w:hAnsi="Times New Roman" w:cs="Times New Roman"/>
+          <w:sz w:val="28"/>
+          <w:szCs w:val="28"/>
+          <w:lang w:val="ru-RU"/>
+        </w:rPr>
+        <w:t xml:space="preserve"> РС2 (</w:t>
+      </w:r>
+      <w:proofErr w:type="spellStart"/>
+      <w:r>
+        <w:rPr>
+          <w:rFonts w:ascii="Times New Roman" w:hAnsi="Times New Roman" w:cs="Times New Roman"/>
+          <w:sz w:val="28"/>
+          <w:szCs w:val="28"/>
+          <w:lang w:val="ru-RU"/>
+        </w:rPr>
+        <w:t>вузол</w:t>
+      </w:r>
+      <w:proofErr w:type="spellEnd"/>
+      <w:r>
+        <w:rPr>
+          <w:rFonts w:ascii="Times New Roman" w:hAnsi="Times New Roman" w:cs="Times New Roman"/>
+          <w:sz w:val="28"/>
+          <w:szCs w:val="28"/>
+          <w:lang w:val="ru-RU"/>
+        </w:rPr>
+        <w:t xml:space="preserve"> </w:t>
+      </w:r>
+      <w:proofErr w:type="spellStart"/>
+      <w:r>
+        <w:rPr>
+          <w:rFonts w:ascii="Times New Roman" w:hAnsi="Times New Roman" w:cs="Times New Roman"/>
+          <w:sz w:val="28"/>
+          <w:szCs w:val="28"/>
+          <w:lang w:val="ru-RU"/>
+        </w:rPr>
+        <w:t>призначення</w:t>
+      </w:r>
+      <w:proofErr w:type="spellEnd"/>
+      <w:r>
+        <w:rPr>
+          <w:rFonts w:ascii="Times New Roman" w:hAnsi="Times New Roman" w:cs="Times New Roman"/>
+          <w:sz w:val="28"/>
+          <w:szCs w:val="28"/>
+          <w:lang w:val="ru-RU"/>
+        </w:rPr>
+        <w:t xml:space="preserve"> - РС8, </w:t>
+      </w:r>
+      <w:proofErr w:type="spellStart"/>
+      <w:r>
+        <w:rPr>
+          <w:rFonts w:ascii="Times New Roman" w:hAnsi="Times New Roman" w:cs="Times New Roman"/>
+          <w:sz w:val="28"/>
+          <w:szCs w:val="28"/>
+          <w:lang w:val="ru-RU"/>
+        </w:rPr>
+        <w:t>розмір</w:t>
+      </w:r>
+      <w:proofErr w:type="spellEnd"/>
+      <w:r>
+        <w:rPr>
+          <w:rFonts w:ascii="Times New Roman" w:hAnsi="Times New Roman" w:cs="Times New Roman"/>
+          <w:sz w:val="28"/>
+          <w:szCs w:val="28"/>
+          <w:lang w:val="ru-RU"/>
+        </w:rPr>
+        <w:t xml:space="preserve"> поля даних-2500 байт,</w:t>
+      </w:r>
+      <w:r>
+        <w:rPr>
+          <w:rFonts w:ascii="Times New Roman" w:hAnsi="Times New Roman" w:cs="Times New Roman"/>
+          <w:sz w:val="28"/>
+          <w:szCs w:val="28"/>
+          <w:lang w:val="ru-RU"/>
+        </w:rPr>
+        <w:t xml:space="preserve"> </w:t>
+      </w:r>
+      <w:proofErr w:type="spellStart"/>
+      <w:r>
+        <w:rPr>
+          <w:rFonts w:ascii="Times New Roman" w:hAnsi="Times New Roman" w:cs="Times New Roman"/>
+          <w:sz w:val="28"/>
+          <w:szCs w:val="28"/>
+          <w:lang w:val="ru-RU"/>
+        </w:rPr>
+        <w:t>період</w:t>
+      </w:r>
+      <w:proofErr w:type="spellEnd"/>
+      <w:r>
+        <w:rPr>
+          <w:rFonts w:ascii="Times New Roman" w:hAnsi="Times New Roman" w:cs="Times New Roman"/>
+          <w:sz w:val="28"/>
+          <w:szCs w:val="28"/>
+          <w:lang w:val="ru-RU"/>
+        </w:rPr>
+        <w:t xml:space="preserve"> </w:t>
+      </w:r>
+      <w:proofErr w:type="spellStart"/>
+      <w:r>
+        <w:rPr>
+          <w:rFonts w:ascii="Times New Roman" w:hAnsi="Times New Roman" w:cs="Times New Roman"/>
+          <w:sz w:val="28"/>
+          <w:szCs w:val="28"/>
+          <w:lang w:val="ru-RU"/>
+        </w:rPr>
+        <w:t>повторення</w:t>
+      </w:r>
+      <w:proofErr w:type="spellEnd"/>
+      <w:r>
+        <w:rPr>
+          <w:rFonts w:ascii="Times New Roman" w:hAnsi="Times New Roman" w:cs="Times New Roman"/>
+          <w:sz w:val="28"/>
+          <w:szCs w:val="28"/>
+          <w:lang w:val="ru-RU"/>
+        </w:rPr>
+        <w:t xml:space="preserve"> </w:t>
+      </w:r>
+      <w:proofErr w:type="spellStart"/>
+      <w:r>
+        <w:rPr>
+          <w:rFonts w:ascii="Times New Roman" w:hAnsi="Times New Roman" w:cs="Times New Roman"/>
+          <w:sz w:val="28"/>
+          <w:szCs w:val="28"/>
+          <w:lang w:val="ru-RU"/>
+        </w:rPr>
+        <w:t>передачі</w:t>
+      </w:r>
+      <w:proofErr w:type="spellEnd"/>
+      <w:r>
+        <w:rPr>
+          <w:rFonts w:ascii="Times New Roman" w:hAnsi="Times New Roman" w:cs="Times New Roman"/>
+          <w:sz w:val="28"/>
+          <w:szCs w:val="28"/>
+          <w:lang w:val="ru-RU"/>
+        </w:rPr>
+        <w:t xml:space="preserve"> - 0,1</w:t>
+      </w:r>
+      <w:r>
+        <w:rPr>
+          <w:rFonts w:ascii="Times New Roman" w:hAnsi="Times New Roman" w:cs="Times New Roman"/>
+          <w:sz w:val="28"/>
+          <w:szCs w:val="28"/>
+          <w:lang w:val="ru-RU"/>
+        </w:rPr>
+        <w:t>.</w:t>
+      </w:r>
+    </w:p>
+    <w:p>
+      <w:pPr>
+        <w:spacing w:after="0"/>
+        <w:rPr>
+          <w:rFonts w:ascii="Times New Roman" w:hAnsi="Times New Roman" w:cs="Times New Roman"/>
+          <w:sz w:val="28"/>
+          <w:szCs w:val="28"/>
+          <w:lang w:val="ru-RU"/>
+        </w:rPr>
+      </w:pPr>
+      <w:r>
+        <w:rPr>
+          <w:rFonts w:ascii="Times New Roman" w:hAnsi="Times New Roman" w:cs="Times New Roman"/>
+          <w:sz w:val="28"/>
+          <w:szCs w:val="28"/>
+          <w:lang w:val="ru-RU"/>
+        </w:rPr>
+        <w:drawing>
+          <wp:anchor distT="0" distB="0" distL="114300" distR="114300" simplePos="0" relativeHeight="251675648" behindDoc="1" locked="0" layoutInCell="1" allowOverlap="1" wp14:anchorId="0EF077FD" wp14:editId="68F6E380">
+            <wp:simplePos x="0" y="0"/>
+            <wp:positionH relativeFrom="column">
+              <wp:posOffset>1905</wp:posOffset>
+            </wp:positionH>
+            <wp:positionV relativeFrom="paragraph">
+              <wp:posOffset>116205</wp:posOffset>
+            </wp:positionV>
+            <wp:extent cx="1905266" cy="200053"/>
+            <wp:effectExtent l="0" t="0" r="0" b="9525"/>
+            <wp:wrapNone/>
+            <wp:docPr id="19" name="Picture 19"/>
+            <wp:cNvGraphicFramePr>
+              <a:graphicFrameLocks xmlns:a="http://schemas.openxmlformats.org/drawingml/2006/main" noChangeAspect="1"/>
+            </wp:cNvGraphicFramePr>
+            <a:graphic xmlns:a="http://schemas.openxmlformats.org/drawingml/2006/main">
+              <a:graphicData uri="http://schemas.openxmlformats.org/drawingml/2006/picture">
+                <pic:pic xmlns:pic="http://schemas.openxmlformats.org/drawingml/2006/picture">
+                  <pic:nvPicPr>
+                    <pic:cNvPr id="1" name=""/>
+                    <pic:cNvPicPr/>
+                  </pic:nvPicPr>
+                  <pic:blipFill>
+                    <a:blip r:embed="rId22">
+                      <a:extLst>
+                        <a:ext uri="{28A0092B-C50C-407E-A947-70E740481C1C}">
+                          <a14:useLocalDpi xmlns:a14="http://schemas.microsoft.com/office/drawing/2010/main" val="0"/>
+                        </a:ext>
+                      </a:extLst>
+                    </a:blip>
+                    <a:stretch>
+                      <a:fillRect/>
+                    </a:stretch>
+                  </pic:blipFill>
+                  <pic:spPr>
+                    <a:xfrm>
+                      <a:off x="0" y="0"/>
+                      <a:ext cx="1905266" cy="200053"/>
+                    </a:xfrm>
+                    <a:prstGeom prst="rect">
+                      <a:avLst/>
+                    </a:prstGeom>
+                  </pic:spPr>
+                </pic:pic>
+              </a:graphicData>
+            </a:graphic>
+          </wp:anchor>
+        </w:drawing>
+      </w:r>
+    </w:p>
+    <w:p>
+      <w:pPr>
+        <w:tabs>
+          <w:tab w:val="left" w:pos="5925"/>
+        </w:tabs>
+        <w:rPr>
+          <w:rFonts w:ascii="Times New Roman" w:hAnsi="Times New Roman" w:cs="Times New Roman"/>
+          <w:sz w:val="28"/>
+          <w:szCs w:val="28"/>
+          <w:lang w:val="ru-RU"/>
+        </w:rPr>
+      </w:pPr>
+    </w:p>
+    <w:p>
+      <w:pPr>
+        <w:tabs>
+          <w:tab w:val="left" w:pos="5925"/>
+        </w:tabs>
+        <w:rPr>
+          <w:rFonts w:ascii="Times New Roman" w:hAnsi="Times New Roman" w:cs="Times New Roman"/>
+          <w:sz w:val="28"/>
+          <w:szCs w:val="28"/>
+          <w:lang w:val="ru-RU"/>
+        </w:rPr>
+      </w:pPr>
+    </w:p>
+    <w:p>
+      <w:pPr>
+        <w:tabs>
+          <w:tab w:val="left" w:pos="5925"/>
+        </w:tabs>
+        <w:rPr>
+          <w:rFonts w:ascii="Times New Roman" w:hAnsi="Times New Roman" w:cs="Times New Roman"/>
+          <w:sz w:val="28"/>
+          <w:szCs w:val="28"/>
+          <w:lang w:val="ru-RU"/>
+        </w:rPr>
+      </w:pPr>
+    </w:p>
+    <w:p>
+      <w:pPr>
+        <w:tabs>
+          <w:tab w:val="left" w:pos="5925"/>
+        </w:tabs>
+        <w:rPr>
+          <w:rFonts w:ascii="Times New Roman" w:hAnsi="Times New Roman" w:cs="Times New Roman"/>
+          <w:sz w:val="28"/>
+          <w:szCs w:val="28"/>
+          <w:lang w:val="ru-RU"/>
+        </w:rPr>
+      </w:pPr>
+    </w:p>
+    <w:p>
+      <w:pPr>
+        <w:tabs>
+          <w:tab w:val="left" w:pos="5925"/>
+        </w:tabs>
+        <w:rPr>
+          <w:rFonts w:ascii="Times New Roman" w:hAnsi="Times New Roman" w:cs="Times New Roman"/>
+          <w:sz w:val="28"/>
+          <w:szCs w:val="28"/>
+          <w:lang w:val="ru-RU"/>
+        </w:rPr>
+      </w:pPr>
+      <w:r>
+        <w:rPr>
+          <w:rFonts w:ascii="Times New Roman" w:hAnsi="Times New Roman" w:cs="Times New Roman"/>
+          <w:sz w:val="28"/>
+          <w:szCs w:val="28"/>
+          <w:lang w:val="ru-RU"/>
+        </w:rPr>
+        <w:lastRenderedPageBreak/>
+        <w:drawing>
+          <wp:anchor distT="0" distB="0" distL="114300" distR="114300" simplePos="0" relativeHeight="251676672" behindDoc="1" locked="0" layoutInCell="1" allowOverlap="1" wp14:anchorId="4EC2AD63" wp14:editId="2B58519B">
+            <wp:simplePos x="0" y="0"/>
+            <wp:positionH relativeFrom="margin">
+              <wp:align>center</wp:align>
+            </wp:positionH>
+            <wp:positionV relativeFrom="paragraph">
+              <wp:posOffset>-645160</wp:posOffset>
+            </wp:positionV>
+            <wp:extent cx="5086985" cy="4867910"/>
+            <wp:effectExtent l="76200" t="76200" r="132715" b="142240"/>
+            <wp:wrapNone/>
+            <wp:docPr id="20" name="Picture 20"/>
+            <wp:cNvGraphicFramePr>
+              <a:graphicFrameLocks xmlns:a="http://schemas.openxmlformats.org/drawingml/2006/main" noChangeAspect="1"/>
+            </wp:cNvGraphicFramePr>
+            <a:graphic xmlns:a="http://schemas.openxmlformats.org/drawingml/2006/main">
+              <a:graphicData uri="http://schemas.openxmlformats.org/drawingml/2006/picture">
+                <pic:pic xmlns:pic="http://schemas.openxmlformats.org/drawingml/2006/picture">
+                  <pic:nvPicPr>
+                    <pic:cNvPr id="1" name=""/>
+                    <pic:cNvPicPr/>
+                  </pic:nvPicPr>
+                  <pic:blipFill>
+                    <a:blip r:embed="rId23">
+                      <a:extLst>
+                        <a:ext uri="{28A0092B-C50C-407E-A947-70E740481C1C}">
+                          <a14:useLocalDpi xmlns:a14="http://schemas.microsoft.com/office/drawing/2010/main" val="0"/>
+                        </a:ext>
+                      </a:extLst>
+                    </a:blip>
+                    <a:stretch>
+                      <a:fillRect/>
+                    </a:stretch>
+                  </pic:blipFill>
+                  <pic:spPr>
+                    <a:xfrm>
+                      <a:off x="0" y="0"/>
+                      <a:ext cx="5086985" cy="4867910"/>
+                    </a:xfrm>
+                    <a:prstGeom prst="rect">
+                      <a:avLst/>
+                    </a:prstGeom>
+                    <a:ln w="38100" cap="sq">
+                      <a:solidFill>
+                        <a:srgbClr val="000000"/>
+                      </a:solidFill>
+                      <a:prstDash val="solid"/>
+                      <a:miter lim="800000"/>
+                    </a:ln>
+                    <a:effectLst>
+                      <a:outerShdw blurRad="50800" dist="38100" dir="2700000" algn="tl" rotWithShape="0">
+                        <a:srgbClr val="000000">
+                          <a:alpha val="43000"/>
+                        </a:srgbClr>
+                      </a:outerShdw>
+                    </a:effectLst>
+                  </pic:spPr>
+                </pic:pic>
+              </a:graphicData>
+            </a:graphic>
+          </wp:anchor>
+        </w:drawing>
+      </w:r>
+      <w:r>
+        <w:rPr>
+          <w:rFonts w:ascii="Times New Roman" w:hAnsi="Times New Roman" w:cs="Times New Roman"/>
+          <w:sz w:val="28"/>
+          <w:szCs w:val="28"/>
+          <w:lang w:val="ru-RU"/>
+        </w:rPr>
+        <w:tab/>
+      </w:r>
+    </w:p>
+    <w:p>
+      <w:pPr>
+        <w:rPr>
+          <w:rFonts w:ascii="Times New Roman" w:hAnsi="Times New Roman" w:cs="Times New Roman"/>
+          <w:sz w:val="28"/>
+          <w:szCs w:val="28"/>
+          <w:lang w:val="ru-RU"/>
+        </w:rPr>
+      </w:pPr>
+    </w:p>
+    <w:p>
+      <w:pPr>
+        <w:rPr>
+          <w:rFonts w:ascii="Times New Roman" w:hAnsi="Times New Roman" w:cs="Times New Roman"/>
+          <w:sz w:val="28"/>
+          <w:szCs w:val="28"/>
+          <w:lang w:val="ru-RU"/>
+        </w:rPr>
+      </w:pPr>
+    </w:p>
+    <w:p>
+      <w:pPr>
+        <w:rPr>
+          <w:rFonts w:ascii="Times New Roman" w:hAnsi="Times New Roman" w:cs="Times New Roman"/>
+          <w:sz w:val="28"/>
+          <w:szCs w:val="28"/>
+          <w:lang w:val="ru-RU"/>
+        </w:rPr>
+      </w:pPr>
+    </w:p>
+    <w:p>
+      <w:pPr>
+        <w:rPr>
+          <w:rFonts w:ascii="Times New Roman" w:hAnsi="Times New Roman" w:cs="Times New Roman"/>
+          <w:sz w:val="28"/>
+          <w:szCs w:val="28"/>
+          <w:lang w:val="ru-RU"/>
+        </w:rPr>
+      </w:pPr>
+    </w:p>
+    <w:p>
+      <w:pPr>
+        <w:rPr>
+          <w:rFonts w:ascii="Times New Roman" w:hAnsi="Times New Roman" w:cs="Times New Roman"/>
+          <w:sz w:val="28"/>
+          <w:szCs w:val="28"/>
+          <w:lang w:val="ru-RU"/>
+        </w:rPr>
+      </w:pPr>
+    </w:p>
+    <w:p>
+      <w:pPr>
+        <w:rPr>
+          <w:rFonts w:ascii="Times New Roman" w:hAnsi="Times New Roman" w:cs="Times New Roman"/>
+          <w:sz w:val="28"/>
+          <w:szCs w:val="28"/>
+          <w:lang w:val="ru-RU"/>
+        </w:rPr>
+      </w:pPr>
+    </w:p>
+    <w:p>
+      <w:pPr>
+        <w:rPr>
+          <w:rFonts w:ascii="Times New Roman" w:hAnsi="Times New Roman" w:cs="Times New Roman"/>
+          <w:sz w:val="28"/>
+          <w:szCs w:val="28"/>
+          <w:lang w:val="ru-RU"/>
+        </w:rPr>
+      </w:pPr>
+    </w:p>
+    <w:p>
+      <w:pPr>
+        <w:rPr>
+          <w:rFonts w:ascii="Times New Roman" w:hAnsi="Times New Roman" w:cs="Times New Roman"/>
+          <w:sz w:val="28"/>
+          <w:szCs w:val="28"/>
+          <w:lang w:val="ru-RU"/>
+        </w:rPr>
+      </w:pPr>
+    </w:p>
+    <w:p>
+      <w:pPr>
+        <w:rPr>
+          <w:rFonts w:ascii="Times New Roman" w:hAnsi="Times New Roman" w:cs="Times New Roman"/>
+          <w:sz w:val="28"/>
+          <w:szCs w:val="28"/>
+          <w:lang w:val="ru-RU"/>
+        </w:rPr>
+      </w:pPr>
+    </w:p>
+    <w:p>
+      <w:pPr>
+        <w:rPr>
+          <w:rFonts w:ascii="Times New Roman" w:hAnsi="Times New Roman" w:cs="Times New Roman"/>
+          <w:sz w:val="28"/>
+          <w:szCs w:val="28"/>
+          <w:lang w:val="ru-RU"/>
+        </w:rPr>
+      </w:pPr>
+    </w:p>
+    <w:p>
+      <w:pPr>
+        <w:rPr>
+          <w:rFonts w:ascii="Times New Roman" w:hAnsi="Times New Roman" w:cs="Times New Roman"/>
+          <w:sz w:val="28"/>
+          <w:szCs w:val="28"/>
+          <w:lang w:val="ru-RU"/>
+        </w:rPr>
+      </w:pPr>
+    </w:p>
+    <w:p>
+      <w:pPr>
+        <w:jc w:val="right"/>
+        <w:rPr>
+          <w:rFonts w:ascii="Times New Roman" w:hAnsi="Times New Roman" w:cs="Times New Roman"/>
+          <w:sz w:val="28"/>
+          <w:szCs w:val="28"/>
+          <w:lang w:val="ru-RU"/>
+        </w:rPr>
+      </w:pPr>
+    </w:p>
+    <w:p>
+      <w:pPr>
+        <w:jc w:val="right"/>
+        <w:rPr>
+          <w:rFonts w:ascii="Times New Roman" w:hAnsi="Times New Roman" w:cs="Times New Roman"/>
+          <w:sz w:val="28"/>
+          <w:szCs w:val="28"/>
+          <w:lang w:val="ru-RU"/>
+        </w:rPr>
+      </w:pPr>
+      <w:r>
+        <w:rPr>
+          <w:rFonts w:ascii="Times New Roman" w:hAnsi="Times New Roman" w:cs="Times New Roman"/>
+          <w:sz w:val="28"/>
+          <w:szCs w:val="28"/>
+          <w:lang w:val="ru-RU"/>
+        </w:rPr>
+        <w:drawing>
+          <wp:anchor distT="0" distB="0" distL="114300" distR="114300" simplePos="0" relativeHeight="251677696" behindDoc="1" locked="0" layoutInCell="1" allowOverlap="1" wp14:anchorId="0DB4E2AD" wp14:editId="481A911C">
+            <wp:simplePos x="0" y="0"/>
+            <wp:positionH relativeFrom="margin">
+              <wp:posOffset>953135</wp:posOffset>
+            </wp:positionH>
+            <wp:positionV relativeFrom="paragraph">
+              <wp:posOffset>268605</wp:posOffset>
+            </wp:positionV>
+            <wp:extent cx="4191585" cy="647790"/>
+            <wp:effectExtent l="152400" t="152400" r="361950" b="361950"/>
+            <wp:wrapNone/>
+            <wp:docPr id="21" name="Picture 21"/>
+            <wp:cNvGraphicFramePr>
+              <a:graphicFrameLocks xmlns:a="http://schemas.openxmlformats.org/drawingml/2006/main" noChangeAspect="1"/>
+            </wp:cNvGraphicFramePr>
+            <a:graphic xmlns:a="http://schemas.openxmlformats.org/drawingml/2006/main">
+              <a:graphicData uri="http://schemas.openxmlformats.org/drawingml/2006/picture">
+                <pic:pic xmlns:pic="http://schemas.openxmlformats.org/drawingml/2006/picture">
+                  <pic:nvPicPr>
+                    <pic:cNvPr id="1" name=""/>
+                    <pic:cNvPicPr/>
+                  </pic:nvPicPr>
+                  <pic:blipFill>
+                    <a:blip r:embed="rId24">
+                      <a:extLst>
+                        <a:ext uri="{28A0092B-C50C-407E-A947-70E740481C1C}">
+                          <a14:useLocalDpi xmlns:a14="http://schemas.microsoft.com/office/drawing/2010/main" val="0"/>
+                        </a:ext>
+                      </a:extLst>
+                    </a:blip>
+                    <a:stretch>
+                      <a:fillRect/>
+                    </a:stretch>
+                  </pic:blipFill>
+                  <pic:spPr>
+                    <a:xfrm>
+                      <a:off x="0" y="0"/>
+                      <a:ext cx="4191585" cy="647790"/>
+                    </a:xfrm>
+                    <a:prstGeom prst="rect">
+                      <a:avLst/>
+                    </a:prstGeom>
+                    <a:ln>
+                      <a:noFill/>
+                    </a:ln>
+                    <a:effectLst>
+                      <a:outerShdw blurRad="292100" dist="139700" dir="2700000" algn="tl" rotWithShape="0">
+                        <a:srgbClr val="333333">
+                          <a:alpha val="65000"/>
+                        </a:srgbClr>
+                      </a:outerShdw>
+                    </a:effectLst>
+                  </pic:spPr>
+                </pic:pic>
+              </a:graphicData>
+            </a:graphic>
+          </wp:anchor>
+        </w:drawing>
+      </w:r>
+    </w:p>
+    <w:p>
+      <w:pPr>
+        <w:rPr>
+          <w:rFonts w:ascii="Times New Roman" w:hAnsi="Times New Roman" w:cs="Times New Roman"/>
+          <w:sz w:val="28"/>
+          <w:szCs w:val="28"/>
+          <w:lang w:val="ru-RU"/>
+        </w:rPr>
+      </w:pPr>
+    </w:p>
+    <w:p>
+      <w:pPr>
+        <w:rPr>
+          <w:rFonts w:ascii="Times New Roman" w:hAnsi="Times New Roman" w:cs="Times New Roman"/>
+          <w:sz w:val="28"/>
+          <w:szCs w:val="28"/>
+          <w:lang w:val="ru-RU"/>
+        </w:rPr>
+      </w:pPr>
+    </w:p>
+    <w:p>
+      <w:pPr>
+        <w:jc w:val="right"/>
+        <w:rPr>
+          <w:rFonts w:ascii="Times New Roman" w:hAnsi="Times New Roman" w:cs="Times New Roman"/>
+          <w:sz w:val="28"/>
+          <w:szCs w:val="28"/>
+          <w:lang w:val="ru-RU"/>
+        </w:rPr>
+      </w:pPr>
+    </w:p>
+    <w:p>
+      <w:pPr>
+        <w:rPr>
+          <w:rFonts w:ascii="Times New Roman" w:hAnsi="Times New Roman" w:cs="Times New Roman"/>
+          <w:sz w:val="28"/>
+          <w:szCs w:val="28"/>
+          <w:lang w:val="uk-UA"/>
+        </w:rPr>
+      </w:pPr>
+      <w:r>
+        <w:rPr>
+          <w:rFonts w:ascii="Times New Roman" w:hAnsi="Times New Roman" w:cs="Times New Roman"/>
+          <w:sz w:val="28"/>
+          <w:szCs w:val="28"/>
+          <w:lang w:val="ru-RU"/>
+        </w:rPr>
+        <w:t xml:space="preserve">5) </w:t>
+      </w:r>
+      <w:r>
+        <w:rPr>
+          <w:rFonts w:ascii="Times New Roman" w:hAnsi="Times New Roman" w:cs="Times New Roman"/>
+          <w:sz w:val="28"/>
+          <w:szCs w:val="28"/>
+          <w:lang w:val="uk-UA"/>
+        </w:rPr>
+        <w:t>Побудуємо нову мережу з комутатором посередині</w:t>
+      </w:r>
+    </w:p>
+    <w:p>
+      <w:pPr>
+        <w:rPr>
+          <w:rFonts w:ascii="Times New Roman" w:hAnsi="Times New Roman" w:cs="Times New Roman"/>
+          <w:sz w:val="28"/>
+          <w:szCs w:val="28"/>
+          <w:lang w:val="uk-UA"/>
+        </w:rPr>
+      </w:pPr>
+      <w:r>
+        <w:rPr>
+          <w:rFonts w:ascii="Times New Roman" w:hAnsi="Times New Roman" w:cs="Times New Roman"/>
+          <w:sz w:val="28"/>
+          <w:szCs w:val="28"/>
+          <w:lang w:val="uk-UA"/>
+        </w:rPr>
+        <w:drawing>
+          <wp:anchor distT="0" distB="0" distL="114300" distR="114300" simplePos="0" relativeHeight="251678720" behindDoc="1" locked="0" layoutInCell="1" allowOverlap="1" wp14:anchorId="4DB60E03" wp14:editId="406401FD">
+            <wp:simplePos x="0" y="0"/>
+            <wp:positionH relativeFrom="margin">
+              <wp:posOffset>-27940</wp:posOffset>
+            </wp:positionH>
+            <wp:positionV relativeFrom="paragraph">
+              <wp:posOffset>67310</wp:posOffset>
+            </wp:positionV>
+            <wp:extent cx="6097270" cy="3419475"/>
+            <wp:effectExtent l="76200" t="76200" r="132080" b="142875"/>
+            <wp:wrapNone/>
+            <wp:docPr id="22" name="Picture 22"/>
+            <wp:cNvGraphicFramePr>
+              <a:graphicFrameLocks xmlns:a="http://schemas.openxmlformats.org/drawingml/2006/main" noChangeAspect="1"/>
+            </wp:cNvGraphicFramePr>
+            <a:graphic xmlns:a="http://schemas.openxmlformats.org/drawingml/2006/main">
+              <a:graphicData uri="http://schemas.openxmlformats.org/drawingml/2006/picture">
+                <pic:pic xmlns:pic="http://schemas.openxmlformats.org/drawingml/2006/picture">
+                  <pic:nvPicPr>
+                    <pic:cNvPr id="1" name=""/>
+                    <pic:cNvPicPr/>
+                  </pic:nvPicPr>
+                  <pic:blipFill>
+                    <a:blip r:embed="rId25">
+                      <a:extLst>
+                        <a:ext uri="{28A0092B-C50C-407E-A947-70E740481C1C}">
+                          <a14:useLocalDpi xmlns:a14="http://schemas.microsoft.com/office/drawing/2010/main" val="0"/>
+                        </a:ext>
+                      </a:extLst>
+                    </a:blip>
+                    <a:stretch>
+                      <a:fillRect/>
+                    </a:stretch>
+                  </pic:blipFill>
+                  <pic:spPr>
+                    <a:xfrm>
+                      <a:off x="0" y="0"/>
+                      <a:ext cx="6097270" cy="3419475"/>
+                    </a:xfrm>
+                    <a:prstGeom prst="rect">
+                      <a:avLst/>
+                    </a:prstGeom>
+                    <a:ln w="38100" cap="sq">
+                      <a:solidFill>
+                        <a:srgbClr val="000000"/>
+                      </a:solidFill>
+                      <a:prstDash val="solid"/>
+                      <a:miter lim="800000"/>
+                    </a:ln>
+                    <a:effectLst>
+                      <a:outerShdw blurRad="50800" dist="38100" dir="2700000" algn="tl" rotWithShape="0">
+                        <a:srgbClr val="000000">
+                          <a:alpha val="43000"/>
+                        </a:srgbClr>
+                      </a:outerShdw>
+                    </a:effectLst>
+                  </pic:spPr>
+                </pic:pic>
+              </a:graphicData>
+            </a:graphic>
+          </wp:anchor>
+        </w:drawing>
+      </w:r>
+    </w:p>
+    <w:p>
+      <w:pPr>
+        <w:rPr>
+          <w:rFonts w:ascii="Times New Roman" w:hAnsi="Times New Roman" w:cs="Times New Roman"/>
+          <w:sz w:val="28"/>
+          <w:szCs w:val="28"/>
+          <w:lang w:val="uk-UA"/>
+        </w:rPr>
+      </w:pPr>
+    </w:p>
+    <w:p>
+      <w:pPr>
+        <w:rPr>
+          <w:rFonts w:ascii="Times New Roman" w:hAnsi="Times New Roman" w:cs="Times New Roman"/>
+          <w:sz w:val="28"/>
+          <w:szCs w:val="28"/>
+          <w:lang w:val="uk-UA"/>
+        </w:rPr>
+      </w:pPr>
+    </w:p>
+    <w:p>
+      <w:pPr>
+        <w:rPr>
+          <w:rFonts w:ascii="Times New Roman" w:hAnsi="Times New Roman" w:cs="Times New Roman"/>
+          <w:sz w:val="28"/>
+          <w:szCs w:val="28"/>
+          <w:lang w:val="uk-UA"/>
+        </w:rPr>
+      </w:pPr>
+    </w:p>
+    <w:p>
+      <w:pPr>
+        <w:rPr>
+          <w:rFonts w:ascii="Times New Roman" w:hAnsi="Times New Roman" w:cs="Times New Roman"/>
+          <w:sz w:val="28"/>
+          <w:szCs w:val="28"/>
+          <w:lang w:val="uk-UA"/>
+        </w:rPr>
+      </w:pPr>
+    </w:p>
+    <w:p>
+      <w:pPr>
+        <w:rPr>
+          <w:rFonts w:ascii="Times New Roman" w:hAnsi="Times New Roman" w:cs="Times New Roman"/>
+          <w:sz w:val="28"/>
+          <w:szCs w:val="28"/>
+          <w:lang w:val="uk-UA"/>
+        </w:rPr>
+      </w:pPr>
+    </w:p>
+    <w:p>
+      <w:pPr>
+        <w:rPr>
+          <w:rFonts w:ascii="Times New Roman" w:hAnsi="Times New Roman" w:cs="Times New Roman"/>
+          <w:sz w:val="28"/>
+          <w:szCs w:val="28"/>
+          <w:lang w:val="uk-UA"/>
+        </w:rPr>
+      </w:pPr>
+    </w:p>
+    <w:p>
+      <w:pPr>
+        <w:rPr>
+          <w:rFonts w:ascii="Times New Roman" w:hAnsi="Times New Roman" w:cs="Times New Roman"/>
+          <w:sz w:val="28"/>
+          <w:szCs w:val="28"/>
+          <w:lang w:val="uk-UA"/>
+        </w:rPr>
+      </w:pPr>
+    </w:p>
+    <w:p>
+      <w:pPr>
+        <w:jc w:val="right"/>
+        <w:rPr>
+          <w:rFonts w:ascii="Times New Roman" w:hAnsi="Times New Roman" w:cs="Times New Roman"/>
+          <w:sz w:val="28"/>
+          <w:szCs w:val="28"/>
+          <w:lang w:val="uk-UA"/>
+        </w:rPr>
+      </w:pPr>
+    </w:p>
+    <w:p>
+      <w:pPr>
+        <w:rPr>
+          <w:rFonts w:ascii="Times New Roman" w:hAnsi="Times New Roman" w:cs="Times New Roman"/>
+          <w:sz w:val="28"/>
+          <w:szCs w:val="28"/>
+          <w:lang w:val="uk-UA"/>
+        </w:rPr>
+      </w:pPr>
+      <w:r>
+        <w:rPr>
+          <w:rFonts w:ascii="Times New Roman" w:hAnsi="Times New Roman" w:cs="Times New Roman"/>
+          <w:sz w:val="28"/>
+          <w:szCs w:val="28"/>
+          <w:lang w:val="uk-UA"/>
+        </w:rPr>
+        <w:lastRenderedPageBreak/>
+        <w:t xml:space="preserve">6) </w:t>
+      </w:r>
+      <w:r>
+        <w:rPr>
+          <w:rFonts w:ascii="Times New Roman" w:hAnsi="Times New Roman" w:cs="Times New Roman"/>
+          <w:sz w:val="28"/>
+          <w:szCs w:val="28"/>
+          <w:lang w:val="uk-UA"/>
+        </w:rPr>
+        <w:t>Протестуємо нову мережу, як і мережу зверху</w:t>
+      </w:r>
+    </w:p>
+    <w:p>
+      <w:pPr>
+        <w:tabs>
+          <w:tab w:val="center" w:pos="4801"/>
+        </w:tabs>
+        <w:rPr>
+          <w:rFonts w:ascii="Times New Roman" w:hAnsi="Times New Roman" w:cs="Times New Roman"/>
+          <w:sz w:val="28"/>
+          <w:szCs w:val="28"/>
+          <w:lang w:val="uk-UA"/>
+        </w:rPr>
+      </w:pPr>
+      <w:r>
+        <w:rPr>
+          <w:rFonts w:ascii="Times New Roman" w:hAnsi="Times New Roman" w:cs="Times New Roman"/>
+          <w:sz w:val="28"/>
+          <w:szCs w:val="28"/>
+          <w:lang w:val="uk-UA"/>
+        </w:rPr>
+        <w:drawing>
+          <wp:anchor distT="0" distB="0" distL="114300" distR="114300" simplePos="0" relativeHeight="251679744" behindDoc="1" locked="0" layoutInCell="1" allowOverlap="1" wp14:anchorId="051D8477" wp14:editId="1AB10B5F">
+            <wp:simplePos x="0" y="0"/>
+            <wp:positionH relativeFrom="column">
+              <wp:posOffset>1905</wp:posOffset>
+            </wp:positionH>
+            <wp:positionV relativeFrom="paragraph">
+              <wp:posOffset>68580</wp:posOffset>
+            </wp:positionV>
+            <wp:extent cx="2285993" cy="190500"/>
+            <wp:effectExtent l="0" t="0" r="635" b="0"/>
+            <wp:wrapNone/>
+            <wp:docPr id="23" name="Picture 23"/>
+            <wp:cNvGraphicFramePr>
+              <a:graphicFrameLocks xmlns:a="http://schemas.openxmlformats.org/drawingml/2006/main" noChangeAspect="1"/>
+            </wp:cNvGraphicFramePr>
+            <a:graphic xmlns:a="http://schemas.openxmlformats.org/drawingml/2006/main">
+              <a:graphicData uri="http://schemas.openxmlformats.org/drawingml/2006/picture">
+                <pic:pic xmlns:pic="http://schemas.openxmlformats.org/drawingml/2006/picture">
+                  <pic:nvPicPr>
+                    <pic:cNvPr id="1" name=""/>
+                    <pic:cNvPicPr/>
+                  </pic:nvPicPr>
+                  <pic:blipFill>
+                    <a:blip r:embed="rId26">
+                      <a:extLst>
+                        <a:ext uri="{28A0092B-C50C-407E-A947-70E740481C1C}">
+                          <a14:useLocalDpi xmlns:a14="http://schemas.microsoft.com/office/drawing/2010/main" val="0"/>
+                        </a:ext>
+                      </a:extLst>
+                    </a:blip>
+                    <a:stretch>
+                      <a:fillRect/>
+                    </a:stretch>
+                  </pic:blipFill>
+                  <pic:spPr>
+                    <a:xfrm>
+                      <a:off x="0" y="0"/>
+                      <a:ext cx="2295718" cy="191310"/>
+                    </a:xfrm>
+                    <a:prstGeom prst="rect">
+                      <a:avLst/>
+                    </a:prstGeom>
+                  </pic:spPr>
+                </pic:pic>
+              </a:graphicData>
+            </a:graphic>
+            <wp14:sizeRelH relativeFrom="margin">
+              <wp14:pctWidth>0</wp14:pctWidth>
+            </wp14:sizeRelH>
+            <wp14:sizeRelV relativeFrom="margin">
+              <wp14:pctHeight>0</wp14:pctHeight>
+            </wp14:sizeRelV>
+          </wp:anchor>
+        </w:drawing>
+      </w:r>
+      <w:r>
+        <w:rPr>
+          <w:rFonts w:ascii="Times New Roman" w:hAnsi="Times New Roman" w:cs="Times New Roman"/>
+          <w:sz w:val="28"/>
+          <w:szCs w:val="28"/>
+          <w:lang w:val="uk-UA"/>
+        </w:rPr>
+        <w:tab/>
+      </w:r>
+    </w:p>
+    <w:p>
+      <w:pPr>
+        <w:tabs>
+          <w:tab w:val="center" w:pos="4801"/>
+        </w:tabs>
+        <w:rPr>
+          <w:rFonts w:ascii="Times New Roman" w:hAnsi="Times New Roman" w:cs="Times New Roman"/>
+          <w:sz w:val="28"/>
+          <w:szCs w:val="28"/>
+          <w:lang w:val="uk-UA"/>
+        </w:rPr>
+      </w:pPr>
+      <w:r>
+        <w:rPr>
+          <w:rFonts w:ascii="Times New Roman" w:hAnsi="Times New Roman" w:cs="Times New Roman"/>
+          <w:sz w:val="28"/>
+          <w:szCs w:val="28"/>
+          <w:lang w:val="ru-RU"/>
+        </w:rPr>
+        <w:drawing>
+          <wp:anchor distT="0" distB="0" distL="114300" distR="114300" simplePos="0" relativeHeight="251681792" behindDoc="1" locked="0" layoutInCell="1" allowOverlap="1" wp14:anchorId="5464CBFB" wp14:editId="78AC7797">
+            <wp:simplePos x="0" y="0"/>
+            <wp:positionH relativeFrom="margin">
+              <wp:align>center</wp:align>
+            </wp:positionH>
+            <wp:positionV relativeFrom="paragraph">
+              <wp:posOffset>79375</wp:posOffset>
+            </wp:positionV>
+            <wp:extent cx="5086985" cy="4867910"/>
+            <wp:effectExtent l="76200" t="76200" r="132715" b="142240"/>
+            <wp:wrapNone/>
+            <wp:docPr id="24" name="Picture 24"/>
+            <wp:cNvGraphicFramePr>
+              <a:graphicFrameLocks xmlns:a="http://schemas.openxmlformats.org/drawingml/2006/main" noChangeAspect="1"/>
+            </wp:cNvGraphicFramePr>
+            <a:graphic xmlns:a="http://schemas.openxmlformats.org/drawingml/2006/main">
+              <a:graphicData uri="http://schemas.openxmlformats.org/drawingml/2006/picture">
+                <pic:pic xmlns:pic="http://schemas.openxmlformats.org/drawingml/2006/picture">
+                  <pic:nvPicPr>
+                    <pic:cNvPr id="1" name=""/>
+                    <pic:cNvPicPr/>
+                  </pic:nvPicPr>
+                  <pic:blipFill>
+                    <a:blip r:embed="rId23">
+                      <a:extLst>
+                        <a:ext uri="{28A0092B-C50C-407E-A947-70E740481C1C}">
+                          <a14:useLocalDpi xmlns:a14="http://schemas.microsoft.com/office/drawing/2010/main" val="0"/>
+                        </a:ext>
+                      </a:extLst>
+                    </a:blip>
+                    <a:stretch>
+                      <a:fillRect/>
+                    </a:stretch>
+                  </pic:blipFill>
+                  <pic:spPr>
+                    <a:xfrm>
+                      <a:off x="0" y="0"/>
+                      <a:ext cx="5086985" cy="4867910"/>
+                    </a:xfrm>
+                    <a:prstGeom prst="rect">
+                      <a:avLst/>
+                    </a:prstGeom>
+                    <a:ln w="38100" cap="sq">
+                      <a:solidFill>
+                        <a:srgbClr val="000000"/>
+                      </a:solidFill>
+                      <a:prstDash val="solid"/>
+                      <a:miter lim="800000"/>
+                    </a:ln>
+                    <a:effectLst>
+                      <a:outerShdw blurRad="50800" dist="38100" dir="2700000" algn="tl" rotWithShape="0">
+                        <a:srgbClr val="000000">
+                          <a:alpha val="43000"/>
+                        </a:srgbClr>
+                      </a:outerShdw>
+                    </a:effectLst>
+                  </pic:spPr>
+                </pic:pic>
+              </a:graphicData>
+            </a:graphic>
+          </wp:anchor>
+        </w:drawing>
+      </w:r>
+    </w:p>
+    <w:p>
+      <w:pPr>
+        <w:rPr>
+          <w:rFonts w:ascii="Times New Roman" w:hAnsi="Times New Roman" w:cs="Times New Roman"/>
+          <w:sz w:val="28"/>
+          <w:szCs w:val="28"/>
+          <w:lang w:val="uk-UA"/>
+        </w:rPr>
+      </w:pPr>
+    </w:p>
+    <w:p>
+      <w:pPr>
+        <w:rPr>
+          <w:rFonts w:ascii="Times New Roman" w:hAnsi="Times New Roman" w:cs="Times New Roman"/>
+          <w:sz w:val="28"/>
+          <w:szCs w:val="28"/>
+          <w:lang w:val="uk-UA"/>
+        </w:rPr>
+      </w:pPr>
+    </w:p>
+    <w:p>
+      <w:pPr>
+        <w:tabs>
+          <w:tab w:val="left" w:pos="2865"/>
+        </w:tabs>
+        <w:rPr>
+          <w:rFonts w:ascii="Times New Roman" w:hAnsi="Times New Roman" w:cs="Times New Roman"/>
+          <w:sz w:val="28"/>
+          <w:szCs w:val="28"/>
+          <w:lang w:val="uk-UA"/>
+        </w:rPr>
+      </w:pPr>
+      <w:r>
+        <w:rPr>
+          <w:rFonts w:ascii="Times New Roman" w:hAnsi="Times New Roman" w:cs="Times New Roman"/>
+          <w:sz w:val="28"/>
+          <w:szCs w:val="28"/>
+          <w:lang w:val="uk-UA"/>
+        </w:rPr>
+        <w:tab/>
+      </w:r>
+    </w:p>
+    <w:p>
+      <w:pPr>
+        <w:rPr>
+          <w:rFonts w:ascii="Times New Roman" w:hAnsi="Times New Roman" w:cs="Times New Roman"/>
+          <w:sz w:val="28"/>
+          <w:szCs w:val="28"/>
+          <w:lang w:val="uk-UA"/>
+        </w:rPr>
+      </w:pPr>
+    </w:p>
+    <w:p>
+      <w:pPr>
+        <w:rPr>
+          <w:rFonts w:ascii="Times New Roman" w:hAnsi="Times New Roman" w:cs="Times New Roman"/>
+          <w:sz w:val="28"/>
+          <w:szCs w:val="28"/>
+          <w:lang w:val="uk-UA"/>
+        </w:rPr>
+      </w:pPr>
+    </w:p>
+    <w:p>
+      <w:pPr>
+        <w:rPr>
+          <w:rFonts w:ascii="Times New Roman" w:hAnsi="Times New Roman" w:cs="Times New Roman"/>
+          <w:sz w:val="28"/>
+          <w:szCs w:val="28"/>
+          <w:lang w:val="uk-UA"/>
+        </w:rPr>
+      </w:pPr>
+    </w:p>
+    <w:p>
+      <w:pPr>
+        <w:rPr>
+          <w:rFonts w:ascii="Times New Roman" w:hAnsi="Times New Roman" w:cs="Times New Roman"/>
+          <w:sz w:val="28"/>
+          <w:szCs w:val="28"/>
+          <w:lang w:val="uk-UA"/>
+        </w:rPr>
+      </w:pPr>
+    </w:p>
+    <w:p>
+      <w:pPr>
+        <w:rPr>
+          <w:rFonts w:ascii="Times New Roman" w:hAnsi="Times New Roman" w:cs="Times New Roman"/>
+          <w:sz w:val="28"/>
+          <w:szCs w:val="28"/>
+          <w:lang w:val="uk-UA"/>
+        </w:rPr>
+      </w:pPr>
+    </w:p>
+    <w:p>
+      <w:pPr>
+        <w:rPr>
+          <w:rFonts w:ascii="Times New Roman" w:hAnsi="Times New Roman" w:cs="Times New Roman"/>
+          <w:sz w:val="28"/>
+          <w:szCs w:val="28"/>
+          <w:lang w:val="uk-UA"/>
+        </w:rPr>
+      </w:pPr>
+    </w:p>
+    <w:p>
+      <w:pPr>
+        <w:rPr>
+          <w:rFonts w:ascii="Times New Roman" w:hAnsi="Times New Roman" w:cs="Times New Roman"/>
+          <w:sz w:val="28"/>
+          <w:szCs w:val="28"/>
+          <w:lang w:val="uk-UA"/>
+        </w:rPr>
+      </w:pPr>
+    </w:p>
+    <w:p>
+      <w:pPr>
+        <w:rPr>
+          <w:rFonts w:ascii="Times New Roman" w:hAnsi="Times New Roman" w:cs="Times New Roman"/>
+          <w:sz w:val="28"/>
+          <w:szCs w:val="28"/>
+          <w:lang w:val="uk-UA"/>
+        </w:rPr>
+      </w:pPr>
+    </w:p>
+    <w:p>
+      <w:pPr>
+        <w:rPr>
+          <w:rFonts w:ascii="Times New Roman" w:hAnsi="Times New Roman" w:cs="Times New Roman"/>
+          <w:sz w:val="28"/>
+          <w:szCs w:val="28"/>
+          <w:lang w:val="uk-UA"/>
+        </w:rPr>
+      </w:pPr>
+    </w:p>
+    <w:p>
+      <w:pPr>
+        <w:rPr>
+          <w:rFonts w:ascii="Times New Roman" w:hAnsi="Times New Roman" w:cs="Times New Roman"/>
+          <w:sz w:val="28"/>
+          <w:szCs w:val="28"/>
+          <w:lang w:val="uk-UA"/>
+        </w:rPr>
+      </w:pPr>
+    </w:p>
+    <w:p>
+      <w:pPr>
+        <w:rPr>
+          <w:rFonts w:ascii="Times New Roman" w:hAnsi="Times New Roman" w:cs="Times New Roman"/>
+          <w:sz w:val="28"/>
+          <w:szCs w:val="28"/>
+          <w:lang w:val="uk-UA"/>
+        </w:rPr>
+      </w:pPr>
+    </w:p>
+    <w:p>
+      <w:pPr>
+        <w:jc w:val="right"/>
+        <w:rPr>
+          <w:rFonts w:ascii="Times New Roman" w:hAnsi="Times New Roman" w:cs="Times New Roman"/>
+          <w:sz w:val="28"/>
+          <w:szCs w:val="28"/>
+          <w:lang w:val="uk-UA"/>
+        </w:rPr>
+      </w:pPr>
+    </w:p>
+    <w:p>
+      <w:pPr>
+        <w:rPr>
+          <w:rFonts w:ascii="Times New Roman" w:hAnsi="Times New Roman" w:cs="Times New Roman"/>
+          <w:sz w:val="28"/>
+          <w:szCs w:val="28"/>
+          <w:lang w:val="uk-UA"/>
+        </w:rPr>
+      </w:pPr>
+      <w:r>
+        <w:rPr>
+          <w:rFonts w:ascii="Times New Roman" w:hAnsi="Times New Roman" w:cs="Times New Roman"/>
+          <w:sz w:val="28"/>
+          <w:szCs w:val="28"/>
+          <w:lang w:val="uk-UA"/>
+        </w:rPr>
+        <w:drawing>
+          <wp:anchor distT="0" distB="0" distL="114300" distR="114300" simplePos="0" relativeHeight="251682816" behindDoc="1" locked="0" layoutInCell="1" allowOverlap="1" wp14:anchorId="210F31D4" wp14:editId="51689904">
+            <wp:simplePos x="0" y="0"/>
+            <wp:positionH relativeFrom="margin">
+              <wp:align>center</wp:align>
+            </wp:positionH>
+            <wp:positionV relativeFrom="paragraph">
+              <wp:posOffset>635</wp:posOffset>
+            </wp:positionV>
+            <wp:extent cx="4629796" cy="590632"/>
+            <wp:effectExtent l="152400" t="152400" r="361315" b="361950"/>
+            <wp:wrapNone/>
+            <wp:docPr id="26" name="Picture 26"/>
+            <wp:cNvGraphicFramePr>
+              <a:graphicFrameLocks xmlns:a="http://schemas.openxmlformats.org/drawingml/2006/main" noChangeAspect="1"/>
+            </wp:cNvGraphicFramePr>
+            <a:graphic xmlns:a="http://schemas.openxmlformats.org/drawingml/2006/main">
+              <a:graphicData uri="http://schemas.openxmlformats.org/drawingml/2006/picture">
+                <pic:pic xmlns:pic="http://schemas.openxmlformats.org/drawingml/2006/picture">
+                  <pic:nvPicPr>
+                    <pic:cNvPr id="1" name=""/>
+                    <pic:cNvPicPr/>
+                  </pic:nvPicPr>
+                  <pic:blipFill>
+                    <a:blip r:embed="rId27">
+                      <a:extLst>
+                        <a:ext uri="{28A0092B-C50C-407E-A947-70E740481C1C}">
+                          <a14:useLocalDpi xmlns:a14="http://schemas.microsoft.com/office/drawing/2010/main" val="0"/>
+                        </a:ext>
+                      </a:extLst>
+                    </a:blip>
+                    <a:stretch>
+                      <a:fillRect/>
+                    </a:stretch>
+                  </pic:blipFill>
+                  <pic:spPr>
+                    <a:xfrm>
+                      <a:off x="0" y="0"/>
+                      <a:ext cx="4629796" cy="590632"/>
+                    </a:xfrm>
+                    <a:prstGeom prst="rect">
+                      <a:avLst/>
+                    </a:prstGeom>
+                    <a:ln>
+                      <a:noFill/>
+                    </a:ln>
+                    <a:effectLst>
+                      <a:outerShdw blurRad="292100" dist="139700" dir="2700000" algn="tl" rotWithShape="0">
+                        <a:srgbClr val="333333">
+                          <a:alpha val="65000"/>
+                        </a:srgbClr>
+                      </a:outerShdw>
+                    </a:effectLst>
+                  </pic:spPr>
+                </pic:pic>
+              </a:graphicData>
+            </a:graphic>
+          </wp:anchor>
+        </w:drawing>
+      </w:r>
+    </w:p>
+    <w:p>
+      <w:pPr>
+        <w:jc w:val="right"/>
+        <w:rPr>
+          <w:rFonts w:ascii="Times New Roman" w:hAnsi="Times New Roman" w:cs="Times New Roman"/>
+          <w:sz w:val="28"/>
+          <w:szCs w:val="28"/>
+          <w:lang w:val="uk-UA"/>
+        </w:rPr>
+      </w:pPr>
+    </w:p>
+    <w:p>
+      <w:pPr>
+        <w:jc w:val="right"/>
+        <w:rPr>
+          <w:rFonts w:ascii="Times New Roman" w:hAnsi="Times New Roman" w:cs="Times New Roman"/>
+          <w:sz w:val="28"/>
+          <w:szCs w:val="28"/>
+          <w:lang w:val="uk-UA"/>
+        </w:rPr>
+      </w:pPr>
+    </w:p>
+    <w:p>
+      <w:pPr>
+        <w:jc w:val="right"/>
+        <w:rPr>
+          <w:rFonts w:ascii="Times New Roman" w:hAnsi="Times New Roman" w:cs="Times New Roman"/>
+          <w:sz w:val="28"/>
+          <w:szCs w:val="28"/>
+          <w:lang w:val="uk-UA"/>
+        </w:rPr>
+      </w:pPr>
+    </w:p>
+    <w:p>
+      <w:pPr>
+        <w:rPr>
+          <w:rFonts w:ascii="Times New Roman" w:hAnsi="Times New Roman" w:cs="Times New Roman"/>
+          <w:b/>
+          <w:bCs/>
+          <w:sz w:val="32"/>
+          <w:szCs w:val="32"/>
+          <w:lang w:val="uk-UA"/>
+        </w:rPr>
+      </w:pPr>
+    </w:p>
+    <w:p>
+      <w:pPr>
+        <w:rPr>
+          <w:rFonts w:ascii="Times New Roman" w:hAnsi="Times New Roman" w:cs="Times New Roman"/>
+          <w:b/>
+          <w:bCs/>
+          <w:sz w:val="32"/>
+          <w:szCs w:val="32"/>
+          <w:lang w:val="uk-UA"/>
+        </w:rPr>
+      </w:pPr>
+    </w:p>
+    <w:p>
+      <w:pPr>
+        <w:rPr>
+          <w:rFonts w:ascii="Times New Roman" w:hAnsi="Times New Roman" w:cs="Times New Roman"/>
+          <w:b/>
+          <w:bCs/>
+          <w:sz w:val="32"/>
+          <w:szCs w:val="32"/>
+          <w:lang w:val="uk-UA"/>
+        </w:rPr>
+      </w:pPr>
+    </w:p>
+    <w:p>
+      <w:pPr>
+        <w:rPr>
+          <w:rFonts w:ascii="Times New Roman" w:hAnsi="Times New Roman" w:cs="Times New Roman"/>
+          <w:b/>
+          <w:bCs/>
+          <w:sz w:val="32"/>
+          <w:szCs w:val="32"/>
+          <w:lang w:val="uk-UA"/>
+        </w:rPr>
+      </w:pPr>
+    </w:p>
+    <w:p>
+      <w:pPr>
+        <w:rPr>
+          <w:rFonts w:ascii="Times New Roman" w:hAnsi="Times New Roman" w:cs="Times New Roman"/>
+          <w:b/>
+          <w:bCs/>
+          <w:sz w:val="32"/>
+          <w:szCs w:val="32"/>
+          <w:lang w:val="uk-UA"/>
+        </w:rPr>
+      </w:pPr>
+      <w:r>
+        <w:rPr>
+          <w:rFonts w:ascii="Times New Roman" w:hAnsi="Times New Roman" w:cs="Times New Roman"/>
+          <w:b/>
+          <w:bCs/>
+          <w:sz w:val="32"/>
+          <w:szCs w:val="32"/>
+          <w:lang w:val="uk-UA"/>
+        </w:rPr>
+        <w:lastRenderedPageBreak/>
+        <w:t>Завдання 2.5</w:t>
+      </w:r>
+      <w:r>
+        <w:rPr>
+          <w:rFonts w:ascii="Times New Roman" w:hAnsi="Times New Roman" w:cs="Times New Roman"/>
+          <w:b/>
+          <w:bCs/>
+          <w:sz w:val="32"/>
+          <w:szCs w:val="32"/>
+          <w:lang w:val="uk-UA"/>
+        </w:rPr>
+        <w:t xml:space="preserve"> (</w:t>
+      </w:r>
+      <w:r>
+        <w:rPr>
+          <w:rFonts w:ascii="Times New Roman" w:hAnsi="Times New Roman" w:cs="Times New Roman"/>
+          <w:b/>
+          <w:bCs/>
+          <w:sz w:val="32"/>
+          <w:szCs w:val="32"/>
+          <w:lang w:val="uk-UA"/>
+        </w:rPr>
+        <w:t>Проектування локальної мережі з заміною хабів</w:t>
+      </w:r>
+      <w:r>
+        <w:rPr>
+          <w:rFonts w:ascii="Times New Roman" w:hAnsi="Times New Roman" w:cs="Times New Roman"/>
+          <w:b/>
+          <w:bCs/>
+          <w:sz w:val="32"/>
+          <w:szCs w:val="32"/>
+          <w:lang w:val="uk-UA"/>
+        </w:rPr>
+        <w:t xml:space="preserve"> </w:t>
+      </w:r>
+      <w:r>
+        <w:rPr>
+          <w:rFonts w:ascii="Times New Roman" w:hAnsi="Times New Roman" w:cs="Times New Roman"/>
+          <w:b/>
+          <w:bCs/>
+          <w:sz w:val="32"/>
+          <w:szCs w:val="32"/>
+          <w:lang w:val="uk-UA"/>
+        </w:rPr>
+        <w:t>комутаторами.</w:t>
+      </w:r>
+      <w:r>
+        <w:rPr>
+          <w:rFonts w:ascii="Times New Roman" w:hAnsi="Times New Roman" w:cs="Times New Roman"/>
+          <w:b/>
+          <w:bCs/>
+          <w:sz w:val="32"/>
+          <w:szCs w:val="32"/>
+          <w:lang w:val="uk-UA"/>
+        </w:rPr>
+        <w:t>)</w:t>
+      </w:r>
+    </w:p>
+    <w:p>
+      <w:pPr>
+        <w:rPr>
+          <w:rFonts w:ascii="Times New Roman" w:hAnsi="Times New Roman" w:cs="Times New Roman"/>
+          <w:sz w:val="28"/>
+          <w:szCs w:val="28"/>
+          <w:lang w:val="uk-UA"/>
+        </w:rPr>
+      </w:pPr>
+      <w:r>
+        <w:rPr>
+          <w:rFonts w:ascii="Times New Roman" w:hAnsi="Times New Roman" w:cs="Times New Roman"/>
+          <w:sz w:val="28"/>
+          <w:szCs w:val="28"/>
+          <w:lang w:val="uk-UA"/>
+        </w:rPr>
+        <w:t>1) Тепер замінимо всі хаби у мережі на комутатори і протестуємо таким же методом</w:t>
+      </w:r>
+    </w:p>
+    <w:p>
+      <w:pPr>
+        <w:rPr>
+          <w:rFonts w:ascii="Times New Roman" w:hAnsi="Times New Roman" w:cs="Times New Roman"/>
+          <w:sz w:val="28"/>
+          <w:szCs w:val="28"/>
+          <w:lang w:val="uk-UA"/>
+        </w:rPr>
+      </w:pPr>
+      <w:r>
+        <w:rPr>
+          <w:rFonts w:ascii="Times New Roman" w:hAnsi="Times New Roman" w:cs="Times New Roman"/>
+          <w:sz w:val="28"/>
+          <w:szCs w:val="28"/>
+          <w:lang w:val="ru-RU"/>
+        </w:rPr>
+        <w:drawing>
+          <wp:anchor distT="0" distB="0" distL="114300" distR="114300" simplePos="0" relativeHeight="251686912" behindDoc="1" locked="0" layoutInCell="1" allowOverlap="1" wp14:anchorId="6C39174A" wp14:editId="2A6D2FF9">
+            <wp:simplePos x="0" y="0"/>
+            <wp:positionH relativeFrom="margin">
+              <wp:align>center</wp:align>
+            </wp:positionH>
+            <wp:positionV relativeFrom="paragraph">
+              <wp:posOffset>400050</wp:posOffset>
+            </wp:positionV>
+            <wp:extent cx="5086985" cy="4867910"/>
+            <wp:effectExtent l="76200" t="76200" r="132715" b="142240"/>
+            <wp:wrapNone/>
+            <wp:docPr id="28" name="Picture 28"/>
+            <wp:cNvGraphicFramePr>
+              <a:graphicFrameLocks xmlns:a="http://schemas.openxmlformats.org/drawingml/2006/main" noChangeAspect="1"/>
+            </wp:cNvGraphicFramePr>
+            <a:graphic xmlns:a="http://schemas.openxmlformats.org/drawingml/2006/main">
+              <a:graphicData uri="http://schemas.openxmlformats.org/drawingml/2006/picture">
+                <pic:pic xmlns:pic="http://schemas.openxmlformats.org/drawingml/2006/picture">
+                  <pic:nvPicPr>
+                    <pic:cNvPr id="1" name=""/>
+                    <pic:cNvPicPr/>
+                  </pic:nvPicPr>
+                  <pic:blipFill>
+                    <a:blip r:embed="rId23">
+                      <a:extLst>
+                        <a:ext uri="{28A0092B-C50C-407E-A947-70E740481C1C}">
+                          <a14:useLocalDpi xmlns:a14="http://schemas.microsoft.com/office/drawing/2010/main" val="0"/>
+                        </a:ext>
+                      </a:extLst>
+                    </a:blip>
+                    <a:stretch>
+                      <a:fillRect/>
+                    </a:stretch>
+                  </pic:blipFill>
+                  <pic:spPr>
+                    <a:xfrm>
+                      <a:off x="0" y="0"/>
+                      <a:ext cx="5086985" cy="4867910"/>
+                    </a:xfrm>
+                    <a:prstGeom prst="rect">
+                      <a:avLst/>
+                    </a:prstGeom>
+                    <a:ln w="38100" cap="sq">
+                      <a:solidFill>
+                        <a:srgbClr val="000000"/>
+                      </a:solidFill>
+                      <a:prstDash val="solid"/>
+                      <a:miter lim="800000"/>
+                    </a:ln>
+                    <a:effectLst>
+                      <a:outerShdw blurRad="50800" dist="38100" dir="2700000" algn="tl" rotWithShape="0">
+                        <a:srgbClr val="000000">
+                          <a:alpha val="43000"/>
+                        </a:srgbClr>
+                      </a:outerShdw>
+                    </a:effectLst>
+                  </pic:spPr>
+                </pic:pic>
+              </a:graphicData>
+            </a:graphic>
+          </wp:anchor>
+        </w:drawing>
+      </w:r>
+      <w:r>
+        <w:rPr>
+          <w:rFonts w:ascii="Times New Roman" w:hAnsi="Times New Roman" w:cs="Times New Roman"/>
+          <w:sz w:val="28"/>
+          <w:szCs w:val="28"/>
+          <w:lang w:val="ru-RU"/>
+        </w:rPr>
+        <w:drawing>
+          <wp:anchor distT="0" distB="0" distL="114300" distR="114300" simplePos="0" relativeHeight="251684864" behindDoc="1" locked="0" layoutInCell="1" allowOverlap="1" wp14:anchorId="60A8FB5B" wp14:editId="4DBFC6DF">
+            <wp:simplePos x="0" y="0"/>
+            <wp:positionH relativeFrom="column">
+              <wp:posOffset>0</wp:posOffset>
+            </wp:positionH>
+            <wp:positionV relativeFrom="paragraph">
+              <wp:posOffset>0</wp:posOffset>
+            </wp:positionV>
+            <wp:extent cx="1905266" cy="200053"/>
+            <wp:effectExtent l="0" t="0" r="0" b="9525"/>
+            <wp:wrapNone/>
+            <wp:docPr id="27" name="Picture 27"/>
+            <wp:cNvGraphicFramePr>
+              <a:graphicFrameLocks xmlns:a="http://schemas.openxmlformats.org/drawingml/2006/main" noChangeAspect="1"/>
+            </wp:cNvGraphicFramePr>
+            <a:graphic xmlns:a="http://schemas.openxmlformats.org/drawingml/2006/main">
+              <a:graphicData uri="http://schemas.openxmlformats.org/drawingml/2006/picture">
+                <pic:pic xmlns:pic="http://schemas.openxmlformats.org/drawingml/2006/picture">
+                  <pic:nvPicPr>
+                    <pic:cNvPr id="1" name=""/>
+                    <pic:cNvPicPr/>
+                  </pic:nvPicPr>
+                  <pic:blipFill>
+                    <a:blip r:embed="rId22">
+                      <a:extLst>
+                        <a:ext uri="{28A0092B-C50C-407E-A947-70E740481C1C}">
+                          <a14:useLocalDpi xmlns:a14="http://schemas.microsoft.com/office/drawing/2010/main" val="0"/>
+                        </a:ext>
+                      </a:extLst>
+                    </a:blip>
+                    <a:stretch>
+                      <a:fillRect/>
+                    </a:stretch>
+                  </pic:blipFill>
+                  <pic:spPr>
+                    <a:xfrm>
+                      <a:off x="0" y="0"/>
+                      <a:ext cx="1905266" cy="200053"/>
+                    </a:xfrm>
+                    <a:prstGeom prst="rect">
+                      <a:avLst/>
+                    </a:prstGeom>
+                  </pic:spPr>
+                </pic:pic>
+              </a:graphicData>
+            </a:graphic>
+          </wp:anchor>
+        </w:drawing>
+      </w:r>
+    </w:p>
+    <w:p>
+      <w:pPr>
+        <w:rPr>
+          <w:rFonts w:ascii="Times New Roman" w:hAnsi="Times New Roman" w:cs="Times New Roman"/>
+          <w:sz w:val="28"/>
+          <w:szCs w:val="28"/>
+          <w:lang w:val="uk-UA"/>
+        </w:rPr>
+      </w:pPr>
+    </w:p>
+    <w:p>
+      <w:pPr>
+        <w:rPr>
+          <w:rFonts w:ascii="Times New Roman" w:hAnsi="Times New Roman" w:cs="Times New Roman"/>
+          <w:sz w:val="28"/>
+          <w:szCs w:val="28"/>
+          <w:lang w:val="uk-UA"/>
+        </w:rPr>
+      </w:pPr>
+    </w:p>
+    <w:p>
+      <w:pPr>
+        <w:rPr>
+          <w:rFonts w:ascii="Times New Roman" w:hAnsi="Times New Roman" w:cs="Times New Roman"/>
+          <w:sz w:val="28"/>
+          <w:szCs w:val="28"/>
+          <w:lang w:val="uk-UA"/>
+        </w:rPr>
+      </w:pPr>
+    </w:p>
+    <w:p>
+      <w:pPr>
+        <w:rPr>
+          <w:rFonts w:ascii="Times New Roman" w:hAnsi="Times New Roman" w:cs="Times New Roman"/>
+          <w:sz w:val="28"/>
+          <w:szCs w:val="28"/>
+          <w:lang w:val="uk-UA"/>
+        </w:rPr>
+      </w:pPr>
+    </w:p>
+    <w:p>
+      <w:pPr>
+        <w:rPr>
+          <w:rFonts w:ascii="Times New Roman" w:hAnsi="Times New Roman" w:cs="Times New Roman"/>
+          <w:sz w:val="28"/>
+          <w:szCs w:val="28"/>
+          <w:lang w:val="uk-UA"/>
+        </w:rPr>
+      </w:pPr>
+    </w:p>
+    <w:p>
+      <w:pPr>
+        <w:rPr>
+          <w:rFonts w:ascii="Times New Roman" w:hAnsi="Times New Roman" w:cs="Times New Roman"/>
+          <w:sz w:val="28"/>
+          <w:szCs w:val="28"/>
+          <w:lang w:val="uk-UA"/>
+        </w:rPr>
+      </w:pPr>
+    </w:p>
+    <w:p>
+      <w:pPr>
+        <w:rPr>
+          <w:rFonts w:ascii="Times New Roman" w:hAnsi="Times New Roman" w:cs="Times New Roman"/>
+          <w:sz w:val="28"/>
+          <w:szCs w:val="28"/>
+          <w:lang w:val="uk-UA"/>
+        </w:rPr>
+      </w:pPr>
+    </w:p>
+    <w:p>
+      <w:pPr>
+        <w:rPr>
+          <w:rFonts w:ascii="Times New Roman" w:hAnsi="Times New Roman" w:cs="Times New Roman"/>
+          <w:sz w:val="28"/>
+          <w:szCs w:val="28"/>
+          <w:lang w:val="uk-UA"/>
+        </w:rPr>
+      </w:pPr>
+    </w:p>
+    <w:p>
+      <w:pPr>
+        <w:rPr>
+          <w:rFonts w:ascii="Times New Roman" w:hAnsi="Times New Roman" w:cs="Times New Roman"/>
+          <w:sz w:val="28"/>
+          <w:szCs w:val="28"/>
+          <w:lang w:val="uk-UA"/>
+        </w:rPr>
+      </w:pPr>
+    </w:p>
+    <w:p>
+      <w:pPr>
+        <w:rPr>
+          <w:rFonts w:ascii="Times New Roman" w:hAnsi="Times New Roman" w:cs="Times New Roman"/>
+          <w:sz w:val="28"/>
+          <w:szCs w:val="28"/>
+          <w:lang w:val="uk-UA"/>
+        </w:rPr>
+      </w:pPr>
+    </w:p>
+    <w:p>
+      <w:pPr>
+        <w:rPr>
+          <w:rFonts w:ascii="Times New Roman" w:hAnsi="Times New Roman" w:cs="Times New Roman"/>
+          <w:sz w:val="28"/>
+          <w:szCs w:val="28"/>
+          <w:lang w:val="uk-UA"/>
+        </w:rPr>
+      </w:pPr>
+    </w:p>
+    <w:p>
+      <w:pPr>
+        <w:rPr>
+          <w:rFonts w:ascii="Times New Roman" w:hAnsi="Times New Roman" w:cs="Times New Roman"/>
+          <w:sz w:val="28"/>
+          <w:szCs w:val="28"/>
+          <w:lang w:val="uk-UA"/>
+        </w:rPr>
+      </w:pPr>
+    </w:p>
+    <w:p>
+      <w:pPr>
+        <w:rPr>
+          <w:rFonts w:ascii="Times New Roman" w:hAnsi="Times New Roman" w:cs="Times New Roman"/>
+          <w:sz w:val="28"/>
+          <w:szCs w:val="28"/>
+          <w:lang w:val="uk-UA"/>
+        </w:rPr>
+      </w:pPr>
+    </w:p>
+    <w:p>
+      <w:pPr>
+        <w:rPr>
+          <w:rFonts w:ascii="Times New Roman" w:hAnsi="Times New Roman" w:cs="Times New Roman"/>
+          <w:sz w:val="28"/>
+          <w:szCs w:val="28"/>
+          <w:lang w:val="uk-UA"/>
+        </w:rPr>
+      </w:pPr>
+    </w:p>
+    <w:p>
+      <w:pPr>
+        <w:rPr>
+          <w:rFonts w:ascii="Times New Roman" w:hAnsi="Times New Roman" w:cs="Times New Roman"/>
+          <w:sz w:val="28"/>
+          <w:szCs w:val="28"/>
+          <w:lang w:val="uk-UA"/>
+        </w:rPr>
+      </w:pPr>
+    </w:p>
+    <w:p>
+      <w:pPr>
+        <w:jc w:val="right"/>
+        <w:rPr>
+          <w:rFonts w:ascii="Times New Roman" w:hAnsi="Times New Roman" w:cs="Times New Roman"/>
+          <w:sz w:val="28"/>
+          <w:szCs w:val="28"/>
+          <w:lang w:val="uk-UA"/>
+        </w:rPr>
+      </w:pPr>
+    </w:p>
+    <w:p>
+      <w:pPr>
+        <w:rPr>
+          <w:rFonts w:ascii="Times New Roman" w:hAnsi="Times New Roman" w:cs="Times New Roman"/>
+          <w:sz w:val="28"/>
+          <w:szCs w:val="28"/>
+          <w:lang w:val="ru-RU"/>
+        </w:rPr>
+      </w:pPr>
+      <w:r>
+        <w:rPr>
+          <w:rFonts w:ascii="Times New Roman" w:hAnsi="Times New Roman" w:cs="Times New Roman"/>
+          <w:sz w:val="28"/>
+          <w:szCs w:val="28"/>
+          <w:lang w:val="ru-RU"/>
+        </w:rPr>
+        <w:drawing>
+          <wp:anchor distT="0" distB="0" distL="114300" distR="114300" simplePos="0" relativeHeight="251687936" behindDoc="1" locked="0" layoutInCell="1" allowOverlap="1" wp14:anchorId="3DF0A808" wp14:editId="02CC024E">
+            <wp:simplePos x="0" y="0"/>
+            <wp:positionH relativeFrom="margin">
+              <wp:align>center</wp:align>
+            </wp:positionH>
+            <wp:positionV relativeFrom="paragraph">
+              <wp:posOffset>2540</wp:posOffset>
+            </wp:positionV>
+            <wp:extent cx="4648849" cy="609685"/>
+            <wp:effectExtent l="152400" t="152400" r="361315" b="361950"/>
+            <wp:wrapNone/>
+            <wp:docPr id="29" name="Picture 29"/>
+            <wp:cNvGraphicFramePr>
+              <a:graphicFrameLocks xmlns:a="http://schemas.openxmlformats.org/drawingml/2006/main" noChangeAspect="1"/>
+            </wp:cNvGraphicFramePr>
+            <a:graphic xmlns:a="http://schemas.openxmlformats.org/drawingml/2006/main">
+              <a:graphicData uri="http://schemas.openxmlformats.org/drawingml/2006/picture">
+                <pic:pic xmlns:pic="http://schemas.openxmlformats.org/drawingml/2006/picture">
+                  <pic:nvPicPr>
+                    <pic:cNvPr id="1" name=""/>
+                    <pic:cNvPicPr/>
+                  </pic:nvPicPr>
+                  <pic:blipFill>
+                    <a:blip r:embed="rId28">
+                      <a:extLst>
+                        <a:ext uri="{28A0092B-C50C-407E-A947-70E740481C1C}">
+                          <a14:useLocalDpi xmlns:a14="http://schemas.microsoft.com/office/drawing/2010/main" val="0"/>
+                        </a:ext>
+                      </a:extLst>
+                    </a:blip>
+                    <a:stretch>
+                      <a:fillRect/>
+                    </a:stretch>
+                  </pic:blipFill>
+                  <pic:spPr>
+                    <a:xfrm>
+                      <a:off x="0" y="0"/>
+                      <a:ext cx="4648849" cy="609685"/>
+                    </a:xfrm>
+                    <a:prstGeom prst="rect">
+                      <a:avLst/>
+                    </a:prstGeom>
+                    <a:ln>
+                      <a:noFill/>
+                    </a:ln>
+                    <a:effectLst>
+                      <a:outerShdw blurRad="292100" dist="139700" dir="2700000" algn="tl" rotWithShape="0">
+                        <a:srgbClr val="333333">
+                          <a:alpha val="65000"/>
+                        </a:srgbClr>
+                      </a:outerShdw>
+                    </a:effectLst>
+                  </pic:spPr>
+                </pic:pic>
+              </a:graphicData>
+            </a:graphic>
+          </wp:anchor>
+        </w:drawing>
       </w:r>
     </w:p>
     <w:sectPr>

</xml_diff>

<commit_message>
FoCSN second lab report update 2
</commit_message>
<xml_diff>
--- a/FoCSN/lab1/Звіт2_ОКСМ.docx
+++ b/FoCSN/lab1/Звіт2_ОКСМ.docx
@@ -8322,6 +8322,240 @@
             </a:graphic>
           </wp:anchor>
         </w:drawing>
+      </w:r>
+    </w:p>
+    <w:p>
+      <w:pPr>
+        <w:rPr>
+          <w:rFonts w:ascii="Times New Roman" w:hAnsi="Times New Roman" w:cs="Times New Roman"/>
+          <w:sz w:val="28"/>
+          <w:szCs w:val="28"/>
+          <w:lang w:val="ru-RU"/>
+        </w:rPr>
+      </w:pPr>
+    </w:p>
+    <w:p>
+      <w:pPr>
+        <w:rPr>
+          <w:rFonts w:ascii="Times New Roman" w:hAnsi="Times New Roman" w:cs="Times New Roman"/>
+          <w:sz w:val="28"/>
+          <w:szCs w:val="28"/>
+          <w:lang w:val="ru-RU"/>
+        </w:rPr>
+      </w:pPr>
+    </w:p>
+    <w:p>
+      <w:pPr>
+        <w:tabs>
+          <w:tab w:val="left" w:pos="8325"/>
+        </w:tabs>
+        <w:jc w:val="center"/>
+        <w:rPr>
+          <w:rFonts w:ascii="Times New Roman" w:hAnsi="Times New Roman" w:cs="Times New Roman"/>
+          <w:sz w:val="28"/>
+          <w:szCs w:val="28"/>
+          <w:lang w:val="ru-RU"/>
+        </w:rPr>
+      </w:pPr>
+    </w:p>
+    <w:p>
+      <w:pPr>
+        <w:tabs>
+          <w:tab w:val="left" w:pos="8325"/>
+        </w:tabs>
+        <w:jc w:val="center"/>
+        <w:rPr>
+          <w:rFonts w:ascii="Times New Roman" w:hAnsi="Times New Roman" w:cs="Times New Roman"/>
+          <w:sz w:val="28"/>
+          <w:szCs w:val="28"/>
+          <w:lang w:val="ru-RU"/>
+        </w:rPr>
+      </w:pPr>
+    </w:p>
+    <w:p>
+      <w:pPr>
+        <w:tabs>
+          <w:tab w:val="left" w:pos="8325"/>
+        </w:tabs>
+        <w:jc w:val="center"/>
+        <w:rPr>
+          <w:rFonts w:ascii="Times New Roman" w:hAnsi="Times New Roman" w:cs="Times New Roman"/>
+          <w:sz w:val="28"/>
+          <w:szCs w:val="28"/>
+          <w:lang w:val="ru-RU"/>
+        </w:rPr>
+      </w:pPr>
+    </w:p>
+    <w:p>
+      <w:pPr>
+        <w:tabs>
+          <w:tab w:val="left" w:pos="8325"/>
+        </w:tabs>
+        <w:jc w:val="center"/>
+        <w:rPr>
+          <w:rFonts w:ascii="Times New Roman" w:hAnsi="Times New Roman" w:cs="Times New Roman"/>
+          <w:sz w:val="28"/>
+          <w:szCs w:val="28"/>
+          <w:lang w:val="ru-RU"/>
+        </w:rPr>
+      </w:pPr>
+    </w:p>
+    <w:p>
+      <w:pPr>
+        <w:tabs>
+          <w:tab w:val="left" w:pos="8325"/>
+        </w:tabs>
+        <w:jc w:val="center"/>
+        <w:rPr>
+          <w:rFonts w:ascii="Times New Roman" w:hAnsi="Times New Roman" w:cs="Times New Roman"/>
+          <w:b/>
+          <w:bCs/>
+          <w:sz w:val="32"/>
+          <w:szCs w:val="32"/>
+          <w:lang w:val="uk-UA"/>
+        </w:rPr>
+      </w:pPr>
+      <w:r>
+        <w:rPr>
+          <w:rFonts w:ascii="Times New Roman" w:hAnsi="Times New Roman" w:cs="Times New Roman"/>
+          <w:b/>
+          <w:bCs/>
+          <w:sz w:val="32"/>
+          <w:szCs w:val="32"/>
+          <w:lang w:val="uk-UA"/>
+        </w:rPr>
+        <w:lastRenderedPageBreak/>
+        <w:t>Висновок</w:t>
+      </w:r>
+    </w:p>
+    <w:p>
+      <w:pPr>
+        <w:spacing w:after="0"/>
+        <w:rPr>
+          <w:rFonts w:ascii="Times New Roman" w:hAnsi="Times New Roman" w:cs="Times New Roman"/>
+          <w:sz w:val="28"/>
+          <w:szCs w:val="28"/>
+          <w:lang w:val="uk-UA"/>
+        </w:rPr>
+      </w:pPr>
+      <w:r>
+        <w:rPr>
+          <w:rFonts w:ascii="Times New Roman" w:hAnsi="Times New Roman" w:cs="Times New Roman"/>
+          <w:sz w:val="28"/>
+          <w:szCs w:val="28"/>
+          <w:lang w:val="uk-UA"/>
+        </w:rPr>
+        <w:t xml:space="preserve">На цій лабораторній роботі я ознайомився з </w:t>
+      </w:r>
+      <w:r>
+        <w:rPr>
+          <w:rFonts w:ascii="Times New Roman" w:hAnsi="Times New Roman" w:cs="Times New Roman"/>
+          <w:sz w:val="28"/>
+          <w:szCs w:val="28"/>
+          <w:lang w:val="uk-UA"/>
+        </w:rPr>
+        <w:t>побудовою</w:t>
+      </w:r>
+      <w:r>
+        <w:rPr>
+          <w:rFonts w:ascii="Times New Roman" w:hAnsi="Times New Roman" w:cs="Times New Roman"/>
+          <w:sz w:val="28"/>
+          <w:szCs w:val="28"/>
+          <w:lang w:val="uk-UA"/>
+        </w:rPr>
+        <w:t xml:space="preserve"> мережі з топологією зірка на базі</w:t>
+      </w:r>
+      <w:r>
+        <w:rPr>
+          <w:rFonts w:ascii="Times New Roman" w:hAnsi="Times New Roman" w:cs="Times New Roman"/>
+          <w:sz w:val="28"/>
+          <w:szCs w:val="28"/>
+          <w:lang w:val="uk-UA"/>
+        </w:rPr>
+        <w:t xml:space="preserve"> </w:t>
+      </w:r>
+      <w:r>
+        <w:rPr>
+          <w:rFonts w:ascii="Times New Roman" w:hAnsi="Times New Roman" w:cs="Times New Roman"/>
+          <w:sz w:val="28"/>
+          <w:szCs w:val="28"/>
+          <w:lang w:val="uk-UA"/>
+        </w:rPr>
+        <w:t>концентратора і комутатора</w:t>
+      </w:r>
+      <w:r>
+        <w:rPr>
+          <w:rFonts w:ascii="Times New Roman" w:hAnsi="Times New Roman" w:cs="Times New Roman"/>
+          <w:sz w:val="28"/>
+          <w:szCs w:val="28"/>
+          <w:lang w:val="uk-UA"/>
+        </w:rPr>
+        <w:t>, а також побудував декілька їх версій.</w:t>
+      </w:r>
+    </w:p>
+    <w:p>
+      <w:pPr>
+        <w:spacing w:after="0"/>
+        <w:rPr>
+          <w:rFonts w:ascii="Times New Roman" w:hAnsi="Times New Roman" w:cs="Times New Roman"/>
+          <w:sz w:val="28"/>
+          <w:szCs w:val="28"/>
+          <w:lang w:val="ru-RU"/>
+        </w:rPr>
+      </w:pPr>
+      <w:r>
+        <w:rPr>
+          <w:rFonts w:ascii="Times New Roman" w:hAnsi="Times New Roman" w:cs="Times New Roman"/>
+          <w:sz w:val="28"/>
+          <w:szCs w:val="28"/>
+          <w:lang w:val="uk-UA"/>
+        </w:rPr>
+        <w:t xml:space="preserve">Навчився досліджувати якість мережі за допомогою утиліти </w:t>
+      </w:r>
+      <w:r>
+        <w:rPr>
+          <w:rFonts w:ascii="Times New Roman" w:hAnsi="Times New Roman" w:cs="Times New Roman"/>
+          <w:sz w:val="28"/>
+          <w:szCs w:val="28"/>
+          <w:lang w:val="en-US"/>
+        </w:rPr>
+        <w:t>Traffic</w:t>
+      </w:r>
+      <w:r>
+        <w:rPr>
+          <w:rFonts w:ascii="Times New Roman" w:hAnsi="Times New Roman" w:cs="Times New Roman"/>
+          <w:sz w:val="28"/>
+          <w:szCs w:val="28"/>
+          <w:lang w:val="uk-UA"/>
+        </w:rPr>
+        <w:t xml:space="preserve"> </w:t>
+      </w:r>
+      <w:r>
+        <w:rPr>
+          <w:rFonts w:ascii="Times New Roman" w:hAnsi="Times New Roman" w:cs="Times New Roman"/>
+          <w:sz w:val="28"/>
+          <w:szCs w:val="28"/>
+          <w:lang w:val="en-US"/>
+        </w:rPr>
+        <w:t>Generator</w:t>
+      </w:r>
+      <w:r>
+        <w:rPr>
+          <w:rFonts w:ascii="Times New Roman" w:hAnsi="Times New Roman" w:cs="Times New Roman"/>
+          <w:sz w:val="28"/>
+          <w:szCs w:val="28"/>
+          <w:lang w:val="uk-UA"/>
+        </w:rPr>
+        <w:t>. Проаналізував декілька видів побудови мереж типу зірка за допомогою цього, порівнявши результати</w:t>
+      </w:r>
+      <w:r>
+        <w:rPr>
+          <w:rFonts w:ascii="Times New Roman" w:hAnsi="Times New Roman" w:cs="Times New Roman"/>
+          <w:sz w:val="28"/>
+          <w:szCs w:val="28"/>
+          <w:lang w:val="ru-RU"/>
+        </w:rPr>
+        <w:t>.</w:t>
       </w:r>
     </w:p>
     <w:sectPr>

</xml_diff>